<commit_message>
data added, header and navbar added, more scrapers added, changed and added images to database, added basic map images, added few icons and placeholder banner
</commit_message>
<xml_diff>
--- a/docs/Pokemon_game_location_codes.docx
+++ b/docs/Pokemon_game_location_codes.docx
@@ -21,25 +21,6 @@
         </w:rPr>
         <w:t xml:space="preserve">Fields and tables that aren’t self-explanatory</w:t>
       </w:r>
-      <w:r>
-        <w:rPr>
-          <w:b/>
-          <w:bCs/>
-          <w:highlight w:val="none"/>
-        </w:rPr>
-      </w:r>
-    </w:p>
-    <w:p>
-      <w:pPr>
-        <w:pBdr/>
-        <w:spacing/>
-        <w:ind/>
-        <w:rPr>
-          <w:b/>
-          <w:bCs/>
-          <w:highlight w:val="none"/>
-        </w:rPr>
-      </w:pPr>
       <w:r>
         <w:rPr>
           <w:b/>
@@ -80,6 +61,46 @@
           <w:highlight w:val="none"/>
         </w:rPr>
       </w:r>
+      <w:r>
+        <w:rPr>
+          <w:b/>
+          <w:bCs/>
+          <w:highlight w:val="none"/>
+        </w:rPr>
+      </w:r>
+    </w:p>
+    <w:p>
+      <w:pPr>
+        <w:pBdr/>
+        <w:spacing/>
+        <w:ind/>
+        <w:rPr>
+          <w:b/>
+          <w:bCs/>
+          <w:highlight w:val="none"/>
+        </w:rPr>
+      </w:pPr>
+      <w:r>
+        <w:rPr>
+          <w:b/>
+          <w:bCs/>
+          <w:highlight w:val="none"/>
+        </w:rPr>
+      </w:r>
+      <w:r>
+        <w:rPr>
+          <w:b/>
+          <w:bCs/>
+          <w:highlight w:val="none"/>
+        </w:rPr>
+      </w:r>
+      <w:r>
+        <w:rPr>
+          <w:b/>
+          <w:bCs/>
+          <w:highlight w:val="none"/>
+        </w:rPr>
+      </w:r>
     </w:p>
     <w:p>
       <w:pPr>
@@ -105,6 +126,13 @@
           <w:bCs/>
         </w:rPr>
       </w:r>
+      <w:r>
+        <w:rPr>
+          <w:b/>
+          <w:bCs/>
+          <w:highlight w:val="none"/>
+        </w:rPr>
+      </w:r>
     </w:p>
     <w:p>
       <w:pPr>
@@ -123,7 +151,22 @@
           <w:bCs w:val="0"/>
           <w:highlight w:val="none"/>
         </w:rPr>
-        <w:t xml:space="preserve">note: half of these are for next gens, i’m only focusing on 1 and 2 because it’s so much data (the at which level pokemon learns a move in which game would take 1million+ rows with all 9 gens, it’s just too much, same with downloading and pasting 10K images, maybe in future) </w:t>
+        <w:t xml:space="preserve">note: half of these </w:t>
+      </w:r>
+      <w:r>
+        <w:rPr>
+          <w:b w:val="0"/>
+          <w:bCs w:val="0"/>
+          <w:highlight w:val="none"/>
+        </w:rPr>
+        <w:t xml:space="preserve">are for next gens, i’m only focusing on 1 and 2 because it’s so much data (the at which level pokemon learns a move in which game would take 1million+ rows with all 9 gens, it’s just too much, same with downloading and pasting 10K images, maybe in future) </w:t>
+      </w:r>
+      <w:r>
+        <w:rPr>
+          <w:b w:val="0"/>
+          <w:bCs w:val="0"/>
+          <w:highlight w:val="none"/>
+        </w:rPr>
       </w:r>
       <w:r>
         <w:rPr>
@@ -147,6 +190,11 @@
           <w:highlight w:val="none"/>
         </w:rPr>
         <w:t xml:space="preserve">type:</w:t>
+      </w:r>
+      <w:r>
+        <w:rPr>
+          <w:highlight w:val="none"/>
+        </w:rPr>
       </w:r>
       <w:r>
         <w:rPr>
@@ -188,6 +236,11 @@
           <w:highlight w:val="none"/>
         </w:rPr>
       </w:r>
+      <w:r>
+        <w:rPr>
+          <w:highlight w:val="none"/>
+        </w:rPr>
+      </w:r>
     </w:p>
     <w:p>
       <w:pPr>
@@ -209,6 +262,11 @@
           <w:highlight w:val="none"/>
         </w:rPr>
       </w:r>
+      <w:r>
+        <w:rPr>
+          <w:highlight w:val="none"/>
+        </w:rPr>
+      </w:r>
     </w:p>
     <w:p>
       <w:pPr>
@@ -224,6 +282,11 @@
           <w:highlight w:val="none"/>
         </w:rPr>
         <w:t xml:space="preserve">t/T – result of a trade within game with npc</w:t>
+      </w:r>
+      <w:r>
+        <w:rPr>
+          <w:highlight w:val="none"/>
+        </w:rPr>
       </w:r>
       <w:r>
         <w:rPr>
@@ -252,6 +315,11 @@
           <w:highlight w:val="none"/>
         </w:rPr>
       </w:r>
+      <w:r>
+        <w:rPr>
+          <w:highlight w:val="none"/>
+        </w:rPr>
+      </w:r>
     </w:p>
     <w:p>
       <w:pPr>
@@ -274,6 +342,11 @@
           <w:highlight w:val="none"/>
         </w:rPr>
       </w:r>
+      <w:r>
+        <w:rPr>
+          <w:highlight w:val="none"/>
+        </w:rPr>
+      </w:r>
     </w:p>
     <w:p>
       <w:pPr>
@@ -296,6 +369,11 @@
           <w:highlight w:val="none"/>
         </w:rPr>
       </w:r>
+      <w:r>
+        <w:rPr>
+          <w:highlight w:val="none"/>
+        </w:rPr>
+      </w:r>
     </w:p>
     <w:p>
       <w:pPr>
@@ -318,6 +396,11 @@
           <w:highlight w:val="none"/>
         </w:rPr>
       </w:r>
+      <w:r>
+        <w:rPr>
+          <w:highlight w:val="none"/>
+        </w:rPr>
+      </w:r>
     </w:p>
     <w:p>
       <w:pPr>
@@ -340,6 +423,11 @@
           <w:highlight w:val="none"/>
         </w:rPr>
       </w:r>
+      <w:r>
+        <w:rPr>
+          <w:highlight w:val="none"/>
+        </w:rPr>
+      </w:r>
     </w:p>
     <w:p>
       <w:pPr>
@@ -362,6 +450,11 @@
           <w:highlight w:val="none"/>
         </w:rPr>
       </w:r>
+      <w:r>
+        <w:rPr>
+          <w:highlight w:val="none"/>
+        </w:rPr>
+      </w:r>
     </w:p>
     <w:p>
       <w:pPr>
@@ -384,6 +477,11 @@
           <w:highlight w:val="none"/>
         </w:rPr>
       </w:r>
+      <w:r>
+        <w:rPr>
+          <w:highlight w:val="none"/>
+        </w:rPr>
+      </w:r>
     </w:p>
     <w:p>
       <w:pPr>
@@ -406,6 +504,11 @@
           <w:highlight w:val="none"/>
         </w:rPr>
       </w:r>
+      <w:r>
+        <w:rPr>
+          <w:highlight w:val="none"/>
+        </w:rPr>
+      </w:r>
     </w:p>
     <w:p>
       <w:pPr>
@@ -428,6 +531,11 @@
           <w:highlight w:val="none"/>
         </w:rPr>
       </w:r>
+      <w:r>
+        <w:rPr>
+          <w:highlight w:val="none"/>
+        </w:rPr>
+      </w:r>
     </w:p>
     <w:p>
       <w:pPr>
@@ -443,6 +551,11 @@
           <w:highlight w:val="none"/>
         </w:rPr>
         <w:t xml:space="preserve">Time:</w:t>
+      </w:r>
+      <w:r>
+        <w:rPr>
+          <w:highlight w:val="none"/>
+        </w:rPr>
       </w:r>
       <w:r>
         <w:rPr>
@@ -483,6 +596,8 @@
       </w:r>
       <w:r>
         <w:rPr>
+          <w:b w:val="0"/>
+          <w:bCs w:val="0"/>
           <w:highlight w:val="none"/>
         </w:rPr>
       </w:r>
@@ -506,6 +621,13 @@
         </w:rPr>
         <w:tab/>
         <w:t xml:space="preserve">null means feature isn’t in the game</w:t>
+      </w:r>
+      <w:r>
+        <w:rPr>
+          <w:b w:val="0"/>
+          <w:bCs w:val="0"/>
+          <w:highlight w:val="none"/>
+        </w:rPr>
       </w:r>
       <w:r>
         <w:rPr>
@@ -568,7 +690,11 @@
         </w:rPr>
         <w:t xml:space="preserve">Seasons:</w:t>
       </w:r>
-      <w:r/>
+      <w:r>
+        <w:rPr>
+          <w:highlight w:val="none"/>
+        </w:rPr>
+      </w:r>
     </w:p>
     <w:p>
       <w:pPr>
@@ -597,6 +723,13 @@
           <w:highlight w:val="none"/>
         </w:rPr>
       </w:r>
+      <w:r>
+        <w:rPr>
+          <w:b w:val="0"/>
+          <w:bCs w:val="0"/>
+          <w:highlight w:val="none"/>
+        </w:rPr>
+      </w:r>
     </w:p>
     <w:p>
       <w:pPr>
@@ -617,6 +750,13 @@
         </w:rPr>
         <w:tab/>
         <w:t xml:space="preserve">e.g 0110 pokemon is available in summer and fall </w:t>
+      </w:r>
+      <w:r>
+        <w:rPr>
+          <w:b w:val="0"/>
+          <w:bCs w:val="0"/>
+          <w:highlight w:val="none"/>
+        </w:rPr>
       </w:r>
       <w:r>
         <w:rPr>
@@ -660,6 +800,13 @@
           <w:highlight w:val="none"/>
         </w:rPr>
       </w:r>
+      <w:r>
+        <w:rPr>
+          <w:b/>
+          <w:bCs/>
+          <w:highlight w:val="none"/>
+        </w:rPr>
+      </w:r>
     </w:p>
     <w:p>
       <w:pPr>
@@ -687,6 +834,13 @@
           <w:highlight w:val="none"/>
         </w:rPr>
       </w:r>
+      <w:r>
+        <w:rPr>
+          <w:b w:val="0"/>
+          <w:bCs w:val="0"/>
+          <w:highlight w:val="none"/>
+        </w:rPr>
+      </w:r>
     </w:p>
     <w:p>
       <w:pPr>
@@ -714,6 +868,13 @@
           <w:highlight w:val="none"/>
         </w:rPr>
       </w:r>
+      <w:r>
+        <w:rPr>
+          <w:b w:val="0"/>
+          <w:bCs w:val="0"/>
+          <w:highlight w:val="none"/>
+        </w:rPr>
+      </w:r>
     </w:p>
     <w:p>
       <w:pPr>
@@ -741,6 +902,13 @@
           <w:highlight w:val="none"/>
         </w:rPr>
       </w:r>
+      <w:r>
+        <w:rPr>
+          <w:b w:val="0"/>
+          <w:bCs w:val="0"/>
+          <w:highlight w:val="none"/>
+        </w:rPr>
+      </w:r>
     </w:p>
     <w:p>
       <w:pPr>
@@ -768,6 +936,13 @@
           <w:highlight w:val="none"/>
         </w:rPr>
       </w:r>
+      <w:r>
+        <w:rPr>
+          <w:b w:val="0"/>
+          <w:bCs w:val="0"/>
+          <w:highlight w:val="none"/>
+        </w:rPr>
+      </w:r>
     </w:p>
     <w:p>
       <w:pPr>
@@ -792,6 +967,13 @@
         <w:rPr>
           <w:b/>
           <w:bCs/>
+          <w:highlight w:val="none"/>
+        </w:rPr>
+      </w:r>
+      <w:r>
+        <w:rPr>
+          <w:b w:val="0"/>
+          <w:bCs w:val="0"/>
           <w:highlight w:val="none"/>
         </w:rPr>
       </w:r>
@@ -857,8 +1039,13 @@
         </w:rPr>
         <w:tab/>
       </w:r>
-      <w:r/>
-      <w:r/>
+      <w:r>
+        <w:rPr>
+          <w:b/>
+          <w:bCs/>
+          <w:highlight w:val="none"/>
+        </w:rPr>
+      </w:r>
     </w:p>
     <w:p>
       <w:pPr>
@@ -871,6 +1058,13 @@
           <w:highlight w:val="none"/>
         </w:rPr>
       </w:pPr>
+      <w:r>
+        <w:rPr>
+          <w:b/>
+          <w:bCs/>
+          <w:highlight w:val="none"/>
+        </w:rPr>
+      </w:r>
       <w:r>
         <w:rPr>
           <w:b/>
@@ -903,21 +1097,7 @@
           <w:bCs w:val="0"/>
           <w:highlight w:val="none"/>
         </w:rPr>
-        <w:t xml:space="preserve">every of above fields has check written for it</w:t>
-      </w:r>
-      <w:r>
-        <w:rPr>
-          <w:b w:val="0"/>
-          <w:bCs w:val="0"/>
-          <w:highlight w:val="none"/>
-        </w:rPr>
-      </w:r>
-      <w:r>
-        <w:rPr>
-          <w:b w:val="0"/>
-          <w:bCs w:val="0"/>
-          <w:highlight w:val="none"/>
-        </w:rPr>
+        <w:t xml:space="preserve">every of above fields has a check written for it</w:t>
       </w:r>
       <w:r>
         <w:rPr>
@@ -957,7 +1137,6 @@
         <w:ind/>
         <w:rPr/>
       </w:pPr>
-      <w:r/>
       <w:r>
         <w:separator/>
       </w:r>
@@ -972,7 +1151,6 @@
         <w:ind/>
         <w:rPr/>
       </w:pPr>
-      <w:r/>
       <w:r>
         <w:continuationSeparator/>
       </w:r>
@@ -992,7 +1170,6 @@
         <w:ind/>
         <w:rPr/>
       </w:pPr>
-      <w:r/>
       <w:r>
         <w:separator/>
       </w:r>
@@ -1007,7 +1184,6 @@
         <w:ind/>
         <w:rPr/>
       </w:pPr>
-      <w:r/>
       <w:r>
         <w:continuationSeparator/>
       </w:r>
@@ -1021,7 +1197,7 @@
 <w:hdr xmlns:wpc="http://schemas.microsoft.com/office/word/2010/wordprocessingCanvas" xmlns:mc="http://schemas.openxmlformats.org/markup-compatibility/2006" xmlns:o="urn:schemas-microsoft-com:office:office" xmlns:r="http://schemas.openxmlformats.org/officeDocument/2006/relationships" xmlns:m="http://schemas.openxmlformats.org/officeDocument/2006/math" xmlns:v="urn:schemas-microsoft-com:vml" xmlns:wp14="http://schemas.microsoft.com/office/word/2010/wordprocessingDrawing" xmlns:wp="http://schemas.openxmlformats.org/drawingml/2006/wordprocessingDrawing" xmlns:w10="urn:schemas-microsoft-com:office:word" xmlns:w="http://schemas.openxmlformats.org/wordprocessingml/2006/main" xmlns:w14="http://schemas.microsoft.com/office/word/2010/wordml" xmlns:w15="http://schemas.microsoft.com/office/word/2012/wordml" xmlns:wpg="http://schemas.microsoft.com/office/word/2010/wordprocessingGroup" xmlns:wpi="http://schemas.microsoft.com/office/word/2010/wordprocessingInk" xmlns:wne="http://schemas.microsoft.com/office/word/2006/wordml" xmlns:a="http://schemas.openxmlformats.org/drawingml/2006/main" xmlns:wps="http://schemas.microsoft.com/office/word/2010/wordprocessingShape" mc:Ignorable="w14 w15 wp14">
   <w:p>
     <w:pPr>
-      <w:pStyle w:val="42"/>
+      <w:pStyle w:val="690"/>
       <w:pBdr/>
       <w:spacing/>
       <w:ind/>
@@ -1191,11 +1367,11 @@
     <w:lsdException w:name="Bibliography" w:uiPriority="37"/>
     <w:lsdException w:name="TOC Heading" w:uiPriority="39" w:qFormat="1"/>
   </w:latentStyles>
-  <w:style w:type="paragraph" w:styleId="13">
+  <w:style w:type="paragraph" w:styleId="664">
     <w:name w:val="Heading 1"/>
-    <w:basedOn w:val="617"/>
-    <w:next w:val="617"/>
-    <w:link w:val="14"/>
+    <w:basedOn w:val="840"/>
+    <w:next w:val="840"/>
+    <w:link w:val="665"/>
     <w:uiPriority w:val="9"/>
     <w:qFormat/>
     <w:pPr>
@@ -1212,10 +1388,9 @@
       <w:szCs w:val="40"/>
     </w:rPr>
   </w:style>
-  <w:style w:type="character" w:styleId="14">
+  <w:style w:type="character" w:styleId="665">
     <w:name w:val="Heading 1 Char"/>
-    <w:basedOn w:val="11"/>
-    <w:link w:val="13"/>
+    <w:link w:val="664"/>
     <w:uiPriority w:val="9"/>
     <w:pPr>
       <w:pBdr/>
@@ -1228,11 +1403,11 @@
       <w:szCs w:val="40"/>
     </w:rPr>
   </w:style>
-  <w:style w:type="paragraph" w:styleId="15">
+  <w:style w:type="paragraph" w:styleId="666">
     <w:name w:val="Heading 2"/>
-    <w:basedOn w:val="617"/>
-    <w:next w:val="617"/>
-    <w:link w:val="16"/>
+    <w:basedOn w:val="840"/>
+    <w:next w:val="840"/>
+    <w:link w:val="667"/>
     <w:uiPriority w:val="9"/>
     <w:unhideWhenUsed/>
     <w:qFormat/>
@@ -1249,10 +1424,9 @@
       <w:sz w:val="34"/>
     </w:rPr>
   </w:style>
-  <w:style w:type="character" w:styleId="16">
+  <w:style w:type="character" w:styleId="667">
     <w:name w:val="Heading 2 Char"/>
-    <w:basedOn w:val="11"/>
-    <w:link w:val="15"/>
+    <w:link w:val="666"/>
     <w:uiPriority w:val="9"/>
     <w:pPr>
       <w:pBdr/>
@@ -1264,11 +1438,11 @@
       <w:sz w:val="34"/>
     </w:rPr>
   </w:style>
-  <w:style w:type="paragraph" w:styleId="17">
+  <w:style w:type="paragraph" w:styleId="668">
     <w:name w:val="Heading 3"/>
-    <w:basedOn w:val="617"/>
-    <w:next w:val="617"/>
-    <w:link w:val="18"/>
+    <w:basedOn w:val="840"/>
+    <w:next w:val="840"/>
+    <w:link w:val="669"/>
     <w:uiPriority w:val="9"/>
     <w:unhideWhenUsed/>
     <w:qFormat/>
@@ -1286,10 +1460,9 @@
       <w:szCs w:val="30"/>
     </w:rPr>
   </w:style>
-  <w:style w:type="character" w:styleId="18">
+  <w:style w:type="character" w:styleId="669">
     <w:name w:val="Heading 3 Char"/>
-    <w:basedOn w:val="11"/>
-    <w:link w:val="17"/>
+    <w:link w:val="668"/>
     <w:uiPriority w:val="9"/>
     <w:pPr>
       <w:pBdr/>
@@ -1302,11 +1475,11 @@
       <w:szCs w:val="30"/>
     </w:rPr>
   </w:style>
-  <w:style w:type="paragraph" w:styleId="19">
+  <w:style w:type="paragraph" w:styleId="670">
     <w:name w:val="Heading 4"/>
-    <w:basedOn w:val="617"/>
-    <w:next w:val="617"/>
-    <w:link w:val="20"/>
+    <w:basedOn w:val="840"/>
+    <w:next w:val="840"/>
+    <w:link w:val="671"/>
     <w:uiPriority w:val="9"/>
     <w:unhideWhenUsed/>
     <w:qFormat/>
@@ -1326,10 +1499,9 @@
       <w:szCs w:val="26"/>
     </w:rPr>
   </w:style>
-  <w:style w:type="character" w:styleId="20">
+  <w:style w:type="character" w:styleId="671">
     <w:name w:val="Heading 4 Char"/>
-    <w:basedOn w:val="11"/>
-    <w:link w:val="19"/>
+    <w:link w:val="670"/>
     <w:uiPriority w:val="9"/>
     <w:pPr>
       <w:pBdr/>
@@ -1344,11 +1516,11 @@
       <w:szCs w:val="26"/>
     </w:rPr>
   </w:style>
-  <w:style w:type="paragraph" w:styleId="21">
+  <w:style w:type="paragraph" w:styleId="672">
     <w:name w:val="Heading 5"/>
-    <w:basedOn w:val="617"/>
-    <w:next w:val="617"/>
-    <w:link w:val="22"/>
+    <w:basedOn w:val="840"/>
+    <w:next w:val="840"/>
+    <w:link w:val="673"/>
     <w:uiPriority w:val="9"/>
     <w:unhideWhenUsed/>
     <w:qFormat/>
@@ -1368,10 +1540,9 @@
       <w:szCs w:val="24"/>
     </w:rPr>
   </w:style>
-  <w:style w:type="character" w:styleId="22">
+  <w:style w:type="character" w:styleId="673">
     <w:name w:val="Heading 5 Char"/>
-    <w:basedOn w:val="11"/>
-    <w:link w:val="21"/>
+    <w:link w:val="672"/>
     <w:uiPriority w:val="9"/>
     <w:pPr>
       <w:pBdr/>
@@ -1386,11 +1557,11 @@
       <w:szCs w:val="24"/>
     </w:rPr>
   </w:style>
-  <w:style w:type="paragraph" w:styleId="23">
+  <w:style w:type="paragraph" w:styleId="674">
     <w:name w:val="Heading 6"/>
-    <w:basedOn w:val="617"/>
-    <w:next w:val="617"/>
-    <w:link w:val="24"/>
+    <w:basedOn w:val="840"/>
+    <w:next w:val="840"/>
+    <w:link w:val="675"/>
     <w:uiPriority w:val="9"/>
     <w:unhideWhenUsed/>
     <w:qFormat/>
@@ -1410,10 +1581,9 @@
       <w:szCs w:val="22"/>
     </w:rPr>
   </w:style>
-  <w:style w:type="character" w:styleId="24">
+  <w:style w:type="character" w:styleId="675">
     <w:name w:val="Heading 6 Char"/>
-    <w:basedOn w:val="11"/>
-    <w:link w:val="23"/>
+    <w:link w:val="674"/>
     <w:uiPriority w:val="9"/>
     <w:pPr>
       <w:pBdr/>
@@ -1428,11 +1598,11 @@
       <w:szCs w:val="22"/>
     </w:rPr>
   </w:style>
-  <w:style w:type="paragraph" w:styleId="25">
+  <w:style w:type="paragraph" w:styleId="676">
     <w:name w:val="Heading 7"/>
-    <w:basedOn w:val="617"/>
-    <w:next w:val="617"/>
-    <w:link w:val="26"/>
+    <w:basedOn w:val="840"/>
+    <w:next w:val="840"/>
+    <w:link w:val="677"/>
     <w:uiPriority w:val="9"/>
     <w:unhideWhenUsed/>
     <w:qFormat/>
@@ -1454,10 +1624,9 @@
       <w:szCs w:val="22"/>
     </w:rPr>
   </w:style>
-  <w:style w:type="character" w:styleId="26">
+  <w:style w:type="character" w:styleId="677">
     <w:name w:val="Heading 7 Char"/>
-    <w:basedOn w:val="11"/>
-    <w:link w:val="25"/>
+    <w:link w:val="676"/>
     <w:uiPriority w:val="9"/>
     <w:pPr>
       <w:pBdr/>
@@ -1474,11 +1643,11 @@
       <w:szCs w:val="22"/>
     </w:rPr>
   </w:style>
-  <w:style w:type="paragraph" w:styleId="27">
+  <w:style w:type="paragraph" w:styleId="678">
     <w:name w:val="Heading 8"/>
-    <w:basedOn w:val="617"/>
-    <w:next w:val="617"/>
-    <w:link w:val="28"/>
+    <w:basedOn w:val="840"/>
+    <w:next w:val="840"/>
+    <w:link w:val="679"/>
     <w:uiPriority w:val="9"/>
     <w:unhideWhenUsed/>
     <w:qFormat/>
@@ -1498,10 +1667,9 @@
       <w:szCs w:val="22"/>
     </w:rPr>
   </w:style>
-  <w:style w:type="character" w:styleId="28">
+  <w:style w:type="character" w:styleId="679">
     <w:name w:val="Heading 8 Char"/>
-    <w:basedOn w:val="11"/>
-    <w:link w:val="27"/>
+    <w:link w:val="678"/>
     <w:uiPriority w:val="9"/>
     <w:pPr>
       <w:pBdr/>
@@ -1516,11 +1684,11 @@
       <w:szCs w:val="22"/>
     </w:rPr>
   </w:style>
-  <w:style w:type="paragraph" w:styleId="29">
+  <w:style w:type="paragraph" w:styleId="680">
     <w:name w:val="Heading 9"/>
-    <w:basedOn w:val="617"/>
-    <w:next w:val="617"/>
-    <w:link w:val="30"/>
+    <w:basedOn w:val="840"/>
+    <w:next w:val="840"/>
+    <w:link w:val="681"/>
     <w:uiPriority w:val="9"/>
     <w:unhideWhenUsed/>
     <w:qFormat/>
@@ -1540,10 +1708,9 @@
       <w:szCs w:val="21"/>
     </w:rPr>
   </w:style>
-  <w:style w:type="character" w:styleId="30">
+  <w:style w:type="character" w:styleId="681">
     <w:name w:val="Heading 9 Char"/>
-    <w:basedOn w:val="11"/>
-    <w:link w:val="29"/>
+    <w:link w:val="680"/>
     <w:uiPriority w:val="9"/>
     <w:pPr>
       <w:pBdr/>
@@ -1558,11 +1725,11 @@
       <w:szCs w:val="21"/>
     </w:rPr>
   </w:style>
-  <w:style w:type="paragraph" w:styleId="34">
+  <w:style w:type="paragraph" w:styleId="682">
     <w:name w:val="Title"/>
-    <w:basedOn w:val="617"/>
-    <w:next w:val="617"/>
-    <w:link w:val="35"/>
+    <w:basedOn w:val="840"/>
+    <w:next w:val="840"/>
+    <w:link w:val="683"/>
     <w:uiPriority w:val="10"/>
     <w:qFormat/>
     <w:pPr>
@@ -1576,10 +1743,9 @@
       <w:szCs w:val="48"/>
     </w:rPr>
   </w:style>
-  <w:style w:type="character" w:styleId="35">
+  <w:style w:type="character" w:styleId="683">
     <w:name w:val="Title Char"/>
-    <w:basedOn w:val="11"/>
-    <w:link w:val="34"/>
+    <w:link w:val="682"/>
     <w:uiPriority w:val="10"/>
     <w:pPr>
       <w:pBdr/>
@@ -1591,11 +1757,11 @@
       <w:szCs w:val="48"/>
     </w:rPr>
   </w:style>
-  <w:style w:type="paragraph" w:styleId="36">
+  <w:style w:type="paragraph" w:styleId="684">
     <w:name w:val="Subtitle"/>
-    <w:basedOn w:val="617"/>
-    <w:next w:val="617"/>
-    <w:link w:val="37"/>
+    <w:basedOn w:val="840"/>
+    <w:next w:val="840"/>
+    <w:link w:val="685"/>
     <w:uiPriority w:val="11"/>
     <w:qFormat/>
     <w:pPr>
@@ -1608,10 +1774,9 @@
       <w:szCs w:val="24"/>
     </w:rPr>
   </w:style>
-  <w:style w:type="character" w:styleId="37">
+  <w:style w:type="character" w:styleId="685">
     <w:name w:val="Subtitle Char"/>
-    <w:basedOn w:val="11"/>
-    <w:link w:val="36"/>
+    <w:link w:val="684"/>
     <w:uiPriority w:val="11"/>
     <w:pPr>
       <w:pBdr/>
@@ -1623,11 +1788,11 @@
       <w:szCs w:val="24"/>
     </w:rPr>
   </w:style>
-  <w:style w:type="paragraph" w:styleId="38">
+  <w:style w:type="paragraph" w:styleId="686">
     <w:name w:val="Quote"/>
-    <w:basedOn w:val="617"/>
-    <w:next w:val="617"/>
-    <w:link w:val="39"/>
+    <w:basedOn w:val="840"/>
+    <w:next w:val="840"/>
+    <w:link w:val="687"/>
     <w:uiPriority w:val="29"/>
     <w:qFormat/>
     <w:pPr>
@@ -1639,9 +1804,9 @@
       <w:i/>
     </w:rPr>
   </w:style>
-  <w:style w:type="character" w:styleId="39">
+  <w:style w:type="character" w:styleId="687">
     <w:name w:val="Quote Char"/>
-    <w:link w:val="38"/>
+    <w:link w:val="686"/>
     <w:uiPriority w:val="29"/>
     <w:pPr>
       <w:pBdr/>
@@ -1652,11 +1817,11 @@
       <w:i/>
     </w:rPr>
   </w:style>
-  <w:style w:type="paragraph" w:styleId="40">
+  <w:style w:type="paragraph" w:styleId="688">
     <w:name w:val="Intense Quote"/>
-    <w:basedOn w:val="617"/>
-    <w:next w:val="617"/>
-    <w:link w:val="41"/>
+    <w:basedOn w:val="840"/>
+    <w:next w:val="840"/>
+    <w:link w:val="689"/>
     <w:uiPriority w:val="30"/>
     <w:qFormat/>
     <w:pPr>
@@ -1675,9 +1840,9 @@
       <w:i/>
     </w:rPr>
   </w:style>
-  <w:style w:type="character" w:styleId="41">
+  <w:style w:type="character" w:styleId="689">
     <w:name w:val="Intense Quote Char"/>
-    <w:link w:val="40"/>
+    <w:link w:val="688"/>
     <w:uiPriority w:val="30"/>
     <w:pPr>
       <w:pBdr/>
@@ -1688,10 +1853,10 @@
       <w:i/>
     </w:rPr>
   </w:style>
-  <w:style w:type="paragraph" w:styleId="42">
+  <w:style w:type="paragraph" w:styleId="690">
     <w:name w:val="Header"/>
-    <w:basedOn w:val="617"/>
-    <w:link w:val="43"/>
+    <w:basedOn w:val="840"/>
+    <w:link w:val="691"/>
     <w:uiPriority w:val="99"/>
     <w:unhideWhenUsed/>
     <w:pPr>
@@ -1704,10 +1869,9 @@
       <w:ind/>
     </w:pPr>
   </w:style>
-  <w:style w:type="character" w:styleId="43">
+  <w:style w:type="character" w:styleId="691">
     <w:name w:val="Header Char"/>
-    <w:basedOn w:val="11"/>
-    <w:link w:val="42"/>
+    <w:link w:val="690"/>
     <w:uiPriority w:val="99"/>
     <w:pPr>
       <w:pBdr/>
@@ -1715,10 +1879,10 @@
       <w:ind/>
     </w:pPr>
   </w:style>
-  <w:style w:type="paragraph" w:styleId="44">
+  <w:style w:type="paragraph" w:styleId="692">
     <w:name w:val="Footer"/>
-    <w:basedOn w:val="617"/>
-    <w:link w:val="47"/>
+    <w:basedOn w:val="840"/>
+    <w:link w:val="695"/>
     <w:uiPriority w:val="99"/>
     <w:unhideWhenUsed/>
     <w:pPr>
@@ -1731,10 +1895,9 @@
       <w:ind/>
     </w:pPr>
   </w:style>
-  <w:style w:type="character" w:styleId="45">
+  <w:style w:type="character" w:styleId="693">
     <w:name w:val="Footer Char"/>
-    <w:basedOn w:val="11"/>
-    <w:link w:val="44"/>
+    <w:link w:val="692"/>
     <w:uiPriority w:val="99"/>
     <w:pPr>
       <w:pBdr/>
@@ -1742,10 +1905,10 @@
       <w:ind/>
     </w:pPr>
   </w:style>
-  <w:style w:type="paragraph" w:styleId="46">
+  <w:style w:type="paragraph" w:styleId="694">
     <w:name w:val="Caption"/>
-    <w:basedOn w:val="617"/>
-    <w:next w:val="617"/>
+    <w:basedOn w:val="840"/>
+    <w:next w:val="840"/>
     <w:uiPriority w:val="35"/>
     <w:semiHidden/>
     <w:unhideWhenUsed/>
@@ -1763,10 +1926,10 @@
       <w:szCs w:val="18"/>
     </w:rPr>
   </w:style>
-  <w:style w:type="character" w:styleId="47">
+  <w:style w:type="character" w:styleId="695">
     <w:name w:val="Caption Char"/>
-    <w:basedOn w:val="46"/>
-    <w:link w:val="44"/>
+    <w:basedOn w:val="694"/>
+    <w:link w:val="692"/>
     <w:uiPriority w:val="99"/>
     <w:pPr>
       <w:pBdr/>
@@ -1774,9 +1937,9 @@
       <w:ind/>
     </w:pPr>
   </w:style>
-  <w:style w:type="table" w:styleId="48">
+  <w:style w:type="table" w:styleId="696">
     <w:name w:val="Table Grid"/>
-    <w:basedOn w:val="618"/>
+    <w:basedOn w:val="841"/>
     <w:uiPriority w:val="59"/>
     <w:pPr>
       <w:pBdr/>
@@ -1973,9 +2136,9 @@
       </w:tcPr>
     </w:tblStylePr>
   </w:style>
-  <w:style w:type="table" w:styleId="49">
+  <w:style w:type="table" w:styleId="697">
     <w:name w:val="Table Grid Light"/>
-    <w:basedOn w:val="618"/>
+    <w:basedOn w:val="841"/>
     <w:uiPriority w:val="59"/>
     <w:pPr>
       <w:pBdr/>
@@ -2172,9 +2335,9 @@
       </w:tcPr>
     </w:tblStylePr>
   </w:style>
-  <w:style w:type="table" w:styleId="50">
+  <w:style w:type="table" w:styleId="698">
     <w:name w:val="Plain Table 1"/>
-    <w:basedOn w:val="618"/>
+    <w:basedOn w:val="841"/>
     <w:uiPriority w:val="59"/>
     <w:pPr>
       <w:pBdr/>
@@ -2397,9 +2560,9 @@
       </w:tcPr>
     </w:tblStylePr>
   </w:style>
-  <w:style w:type="table" w:styleId="51">
+  <w:style w:type="table" w:styleId="699">
     <w:name w:val="Plain Table 2"/>
-    <w:basedOn w:val="618"/>
+    <w:basedOn w:val="841"/>
     <w:uiPriority w:val="59"/>
     <w:pPr>
       <w:pBdr/>
@@ -2630,9 +2793,9 @@
       </w:tcPr>
     </w:tblStylePr>
   </w:style>
-  <w:style w:type="table" w:styleId="52">
+  <w:style w:type="table" w:styleId="700">
     <w:name w:val="Plain Table 3"/>
-    <w:basedOn w:val="618"/>
+    <w:basedOn w:val="841"/>
     <w:uiPriority w:val="99"/>
     <w:pPr>
       <w:pBdr/>
@@ -2860,9 +3023,9 @@
       </w:tcPr>
     </w:tblStylePr>
   </w:style>
-  <w:style w:type="table" w:styleId="53">
+  <w:style w:type="table" w:styleId="701">
     <w:name w:val="Plain Table 4"/>
-    <w:basedOn w:val="618"/>
+    <w:basedOn w:val="841"/>
     <w:uiPriority w:val="99"/>
     <w:pPr>
       <w:pBdr/>
@@ -3076,9 +3239,9 @@
       </w:tcPr>
     </w:tblStylePr>
   </w:style>
-  <w:style w:type="table" w:styleId="54">
+  <w:style w:type="table" w:styleId="702">
     <w:name w:val="Plain Table 5"/>
-    <w:basedOn w:val="618"/>
+    <w:basedOn w:val="841"/>
     <w:uiPriority w:val="99"/>
     <w:pPr>
       <w:pBdr/>
@@ -3309,9 +3472,9 @@
       </w:tcPr>
     </w:tblStylePr>
   </w:style>
-  <w:style w:type="table" w:styleId="55">
+  <w:style w:type="table" w:styleId="703">
     <w:name w:val="Grid Table 1 Light"/>
-    <w:basedOn w:val="618"/>
+    <w:basedOn w:val="841"/>
     <w:uiPriority w:val="99"/>
     <w:pPr>
       <w:pBdr/>
@@ -3532,9 +3695,9 @@
       </w:tcPr>
     </w:tblStylePr>
   </w:style>
-  <w:style w:type="table" w:styleId="56">
+  <w:style w:type="table" w:styleId="704">
     <w:name w:val="Grid Table 1 Light - Accent 1"/>
-    <w:basedOn w:val="618"/>
+    <w:basedOn w:val="841"/>
     <w:uiPriority w:val="99"/>
     <w:pPr>
       <w:pBdr/>
@@ -3755,9 +3918,9 @@
       </w:tcPr>
     </w:tblStylePr>
   </w:style>
-  <w:style w:type="table" w:styleId="57">
+  <w:style w:type="table" w:styleId="705">
     <w:name w:val="Grid Table 1 Light - Accent 2"/>
-    <w:basedOn w:val="618"/>
+    <w:basedOn w:val="841"/>
     <w:uiPriority w:val="99"/>
     <w:pPr>
       <w:pBdr/>
@@ -3978,9 +4141,9 @@
       </w:tcPr>
     </w:tblStylePr>
   </w:style>
-  <w:style w:type="table" w:styleId="58">
+  <w:style w:type="table" w:styleId="706">
     <w:name w:val="Grid Table 1 Light - Accent 3"/>
-    <w:basedOn w:val="618"/>
+    <w:basedOn w:val="841"/>
     <w:uiPriority w:val="99"/>
     <w:pPr>
       <w:pBdr/>
@@ -4201,9 +4364,9 @@
       </w:tcPr>
     </w:tblStylePr>
   </w:style>
-  <w:style w:type="table" w:styleId="59">
+  <w:style w:type="table" w:styleId="707">
     <w:name w:val="Grid Table 1 Light - Accent 4"/>
-    <w:basedOn w:val="618"/>
+    <w:basedOn w:val="841"/>
     <w:uiPriority w:val="99"/>
     <w:pPr>
       <w:pBdr/>
@@ -4424,9 +4587,9 @@
       </w:tcPr>
     </w:tblStylePr>
   </w:style>
-  <w:style w:type="table" w:styleId="60">
+  <w:style w:type="table" w:styleId="708">
     <w:name w:val="Grid Table 1 Light - Accent 5"/>
-    <w:basedOn w:val="618"/>
+    <w:basedOn w:val="841"/>
     <w:uiPriority w:val="99"/>
     <w:pPr>
       <w:pBdr/>
@@ -4647,9 +4810,9 @@
       </w:tcPr>
     </w:tblStylePr>
   </w:style>
-  <w:style w:type="table" w:styleId="61">
+  <w:style w:type="table" w:styleId="709">
     <w:name w:val="Grid Table 1 Light - Accent 6"/>
-    <w:basedOn w:val="618"/>
+    <w:basedOn w:val="841"/>
     <w:uiPriority w:val="99"/>
     <w:pPr>
       <w:pBdr/>
@@ -4870,9 +5033,9 @@
       </w:tcPr>
     </w:tblStylePr>
   </w:style>
-  <w:style w:type="table" w:styleId="62">
+  <w:style w:type="table" w:styleId="710">
     <w:name w:val="Grid Table 2"/>
-    <w:basedOn w:val="618"/>
+    <w:basedOn w:val="841"/>
     <w:uiPriority w:val="99"/>
     <w:pPr>
       <w:pBdr/>
@@ -5102,9 +5265,9 @@
       </w:tcPr>
     </w:tblStylePr>
   </w:style>
-  <w:style w:type="table" w:styleId="63">
+  <w:style w:type="table" w:styleId="711">
     <w:name w:val="Grid Table 2 - Accent 1"/>
-    <w:basedOn w:val="618"/>
+    <w:basedOn w:val="841"/>
     <w:uiPriority w:val="99"/>
     <w:pPr>
       <w:pBdr/>
@@ -5334,9 +5497,9 @@
       </w:tcPr>
     </w:tblStylePr>
   </w:style>
-  <w:style w:type="table" w:styleId="64">
+  <w:style w:type="table" w:styleId="712">
     <w:name w:val="Grid Table 2 - Accent 2"/>
-    <w:basedOn w:val="618"/>
+    <w:basedOn w:val="841"/>
     <w:uiPriority w:val="99"/>
     <w:pPr>
       <w:pBdr/>
@@ -5566,9 +5729,9 @@
       </w:tcPr>
     </w:tblStylePr>
   </w:style>
-  <w:style w:type="table" w:styleId="65">
+  <w:style w:type="table" w:styleId="713">
     <w:name w:val="Grid Table 2 - Accent 3"/>
-    <w:basedOn w:val="618"/>
+    <w:basedOn w:val="841"/>
     <w:uiPriority w:val="99"/>
     <w:pPr>
       <w:pBdr/>
@@ -5798,9 +5961,9 @@
       </w:tcPr>
     </w:tblStylePr>
   </w:style>
-  <w:style w:type="table" w:styleId="66">
+  <w:style w:type="table" w:styleId="714">
     <w:name w:val="Grid Table 2 - Accent 4"/>
-    <w:basedOn w:val="618"/>
+    <w:basedOn w:val="841"/>
     <w:uiPriority w:val="99"/>
     <w:pPr>
       <w:pBdr/>
@@ -6030,9 +6193,9 @@
       </w:tcPr>
     </w:tblStylePr>
   </w:style>
-  <w:style w:type="table" w:styleId="67">
+  <w:style w:type="table" w:styleId="715">
     <w:name w:val="Grid Table 2 - Accent 5"/>
-    <w:basedOn w:val="618"/>
+    <w:basedOn w:val="841"/>
     <w:uiPriority w:val="99"/>
     <w:pPr>
       <w:pBdr/>
@@ -6262,9 +6425,9 @@
       </w:tcPr>
     </w:tblStylePr>
   </w:style>
-  <w:style w:type="table" w:styleId="68">
+  <w:style w:type="table" w:styleId="716">
     <w:name w:val="Grid Table 2 - Accent 6"/>
-    <w:basedOn w:val="618"/>
+    <w:basedOn w:val="841"/>
     <w:uiPriority w:val="99"/>
     <w:pPr>
       <w:pBdr/>
@@ -6494,9 +6657,9 @@
       </w:tcPr>
     </w:tblStylePr>
   </w:style>
-  <w:style w:type="table" w:styleId="69">
+  <w:style w:type="table" w:styleId="717">
     <w:name w:val="Grid Table 3"/>
-    <w:basedOn w:val="618"/>
+    <w:basedOn w:val="841"/>
     <w:uiPriority w:val="99"/>
     <w:pPr>
       <w:pBdr/>
@@ -6595,29 +6758,6 @@
         <w:tblBorders/>
       </w:tblPr>
       <w:tcPr>
-        <w:shd w:color="ffffff"/>
-        <w:tcBorders>
-          <w:top w:val="none" w:color="000000" w:sz="4" w:space="0"/>
-          <w:left w:val="none" w:color="000000" w:sz="4" w:space="0"/>
-          <w:bottom w:val="none" w:color="000000" w:sz="4" w:space="0"/>
-          <w:right w:val="none" w:color="000000" w:sz="4" w:space="0"/>
-        </w:tcBorders>
-      </w:tcPr>
-    </w:tblStylePr>
-    <w:tblStylePr w:type="firstRow">
-      <w:rPr>
-        <w:b/>
-        <w:color w:val="404040"/>
-      </w:rPr>
-      <w:pPr>
-        <w:pBdr/>
-        <w:spacing/>
-        <w:ind/>
-      </w:pPr>
-      <w:tblPr>
-        <w:tblBorders/>
-      </w:tblPr>
-      <w:tcPr>
         <w:shd w:val="clear" w:color="ffffff"/>
         <w:tcBorders>
           <w:top w:val="none" w:color="000000" w:sz="4" w:space="0"/>
@@ -6627,30 +6767,7 @@
         </w:tcBorders>
       </w:tcPr>
     </w:tblStylePr>
-    <w:tblStylePr w:type="lastCol">
-      <w:rPr>
-        <w:i/>
-        <w:color w:val="404040"/>
-      </w:rPr>
-      <w:pPr>
-        <w:pBdr/>
-        <w:spacing/>
-        <w:ind/>
-      </w:pPr>
-      <w:tblPr>
-        <w:tblBorders/>
-      </w:tblPr>
-      <w:tcPr>
-        <w:shd w:color="ffffff"/>
-        <w:tcBorders>
-          <w:top w:val="none" w:color="000000" w:sz="4" w:space="0"/>
-          <w:left w:val="none" w:color="000000" w:sz="4" w:space="0"/>
-          <w:bottom w:val="none" w:color="000000" w:sz="4" w:space="0"/>
-          <w:right w:val="none" w:color="000000" w:sz="4" w:space="0"/>
-        </w:tcBorders>
-      </w:tcPr>
-    </w:tblStylePr>
-    <w:tblStylePr w:type="lastRow">
+    <w:tblStylePr w:type="firstRow">
       <w:rPr>
         <w:b/>
         <w:color w:val="404040"/>
@@ -6673,6 +6790,52 @@
         </w:tcBorders>
       </w:tcPr>
     </w:tblStylePr>
+    <w:tblStylePr w:type="lastCol">
+      <w:rPr>
+        <w:i/>
+        <w:color w:val="404040"/>
+      </w:rPr>
+      <w:pPr>
+        <w:pBdr/>
+        <w:spacing/>
+        <w:ind/>
+      </w:pPr>
+      <w:tblPr>
+        <w:tblBorders/>
+      </w:tblPr>
+      <w:tcPr>
+        <w:shd w:val="clear" w:color="ffffff"/>
+        <w:tcBorders>
+          <w:top w:val="none" w:color="000000" w:sz="4" w:space="0"/>
+          <w:left w:val="none" w:color="000000" w:sz="4" w:space="0"/>
+          <w:bottom w:val="none" w:color="000000" w:sz="4" w:space="0"/>
+          <w:right w:val="none" w:color="000000" w:sz="4" w:space="0"/>
+        </w:tcBorders>
+      </w:tcPr>
+    </w:tblStylePr>
+    <w:tblStylePr w:type="lastRow">
+      <w:rPr>
+        <w:b/>
+        <w:color w:val="404040"/>
+      </w:rPr>
+      <w:pPr>
+        <w:pBdr/>
+        <w:spacing/>
+        <w:ind/>
+      </w:pPr>
+      <w:tblPr>
+        <w:tblBorders/>
+      </w:tblPr>
+      <w:tcPr>
+        <w:shd w:val="clear" w:color="ffffff"/>
+        <w:tcBorders>
+          <w:top w:val="none" w:color="000000" w:sz="4" w:space="0"/>
+          <w:left w:val="none" w:color="000000" w:sz="4" w:space="0"/>
+          <w:bottom w:val="none" w:color="000000" w:sz="4" w:space="0"/>
+          <w:right w:val="none" w:color="000000" w:sz="4" w:space="0"/>
+        </w:tcBorders>
+      </w:tcPr>
+    </w:tblStylePr>
     <w:tblStylePr w:type="nwCell">
       <w:pPr>
         <w:pBdr/>
@@ -6739,9 +6902,9 @@
       </w:tcPr>
     </w:tblStylePr>
   </w:style>
-  <w:style w:type="table" w:styleId="70">
+  <w:style w:type="table" w:styleId="718">
     <w:name w:val="Grid Table 3 - Accent 1"/>
-    <w:basedOn w:val="618"/>
+    <w:basedOn w:val="841"/>
     <w:uiPriority w:val="99"/>
     <w:pPr>
       <w:pBdr/>
@@ -6840,29 +7003,6 @@
         <w:tblBorders/>
       </w:tblPr>
       <w:tcPr>
-        <w:shd w:color="ffffff"/>
-        <w:tcBorders>
-          <w:top w:val="none" w:color="000000" w:sz="4" w:space="0"/>
-          <w:left w:val="none" w:color="000000" w:sz="4" w:space="0"/>
-          <w:bottom w:val="none" w:color="000000" w:sz="4" w:space="0"/>
-          <w:right w:val="none" w:color="000000" w:sz="4" w:space="0"/>
-        </w:tcBorders>
-      </w:tcPr>
-    </w:tblStylePr>
-    <w:tblStylePr w:type="firstRow">
-      <w:rPr>
-        <w:b/>
-        <w:color w:val="404040"/>
-      </w:rPr>
-      <w:pPr>
-        <w:pBdr/>
-        <w:spacing/>
-        <w:ind/>
-      </w:pPr>
-      <w:tblPr>
-        <w:tblBorders/>
-      </w:tblPr>
-      <w:tcPr>
         <w:shd w:val="clear" w:color="ffffff"/>
         <w:tcBorders>
           <w:top w:val="none" w:color="000000" w:sz="4" w:space="0"/>
@@ -6872,30 +7012,7 @@
         </w:tcBorders>
       </w:tcPr>
     </w:tblStylePr>
-    <w:tblStylePr w:type="lastCol">
-      <w:rPr>
-        <w:i/>
-        <w:color w:val="404040"/>
-      </w:rPr>
-      <w:pPr>
-        <w:pBdr/>
-        <w:spacing/>
-        <w:ind/>
-      </w:pPr>
-      <w:tblPr>
-        <w:tblBorders/>
-      </w:tblPr>
-      <w:tcPr>
-        <w:shd w:color="ffffff"/>
-        <w:tcBorders>
-          <w:top w:val="none" w:color="000000" w:sz="4" w:space="0"/>
-          <w:left w:val="none" w:color="000000" w:sz="4" w:space="0"/>
-          <w:bottom w:val="none" w:color="000000" w:sz="4" w:space="0"/>
-          <w:right w:val="none" w:color="000000" w:sz="4" w:space="0"/>
-        </w:tcBorders>
-      </w:tcPr>
-    </w:tblStylePr>
-    <w:tblStylePr w:type="lastRow">
+    <w:tblStylePr w:type="firstRow">
       <w:rPr>
         <w:b/>
         <w:color w:val="404040"/>
@@ -6918,6 +7035,52 @@
         </w:tcBorders>
       </w:tcPr>
     </w:tblStylePr>
+    <w:tblStylePr w:type="lastCol">
+      <w:rPr>
+        <w:i/>
+        <w:color w:val="404040"/>
+      </w:rPr>
+      <w:pPr>
+        <w:pBdr/>
+        <w:spacing/>
+        <w:ind/>
+      </w:pPr>
+      <w:tblPr>
+        <w:tblBorders/>
+      </w:tblPr>
+      <w:tcPr>
+        <w:shd w:val="clear" w:color="ffffff"/>
+        <w:tcBorders>
+          <w:top w:val="none" w:color="000000" w:sz="4" w:space="0"/>
+          <w:left w:val="none" w:color="000000" w:sz="4" w:space="0"/>
+          <w:bottom w:val="none" w:color="000000" w:sz="4" w:space="0"/>
+          <w:right w:val="none" w:color="000000" w:sz="4" w:space="0"/>
+        </w:tcBorders>
+      </w:tcPr>
+    </w:tblStylePr>
+    <w:tblStylePr w:type="lastRow">
+      <w:rPr>
+        <w:b/>
+        <w:color w:val="404040"/>
+      </w:rPr>
+      <w:pPr>
+        <w:pBdr/>
+        <w:spacing/>
+        <w:ind/>
+      </w:pPr>
+      <w:tblPr>
+        <w:tblBorders/>
+      </w:tblPr>
+      <w:tcPr>
+        <w:shd w:val="clear" w:color="ffffff"/>
+        <w:tcBorders>
+          <w:top w:val="none" w:color="000000" w:sz="4" w:space="0"/>
+          <w:left w:val="none" w:color="000000" w:sz="4" w:space="0"/>
+          <w:bottom w:val="none" w:color="000000" w:sz="4" w:space="0"/>
+          <w:right w:val="none" w:color="000000" w:sz="4" w:space="0"/>
+        </w:tcBorders>
+      </w:tcPr>
+    </w:tblStylePr>
     <w:tblStylePr w:type="nwCell">
       <w:pPr>
         <w:pBdr/>
@@ -6984,9 +7147,9 @@
       </w:tcPr>
     </w:tblStylePr>
   </w:style>
-  <w:style w:type="table" w:styleId="71">
+  <w:style w:type="table" w:styleId="719">
     <w:name w:val="Grid Table 3 - Accent 2"/>
-    <w:basedOn w:val="618"/>
+    <w:basedOn w:val="841"/>
     <w:uiPriority w:val="99"/>
     <w:pPr>
       <w:pBdr/>
@@ -7085,29 +7248,6 @@
         <w:tblBorders/>
       </w:tblPr>
       <w:tcPr>
-        <w:shd w:color="ffffff"/>
-        <w:tcBorders>
-          <w:top w:val="none" w:color="000000" w:sz="4" w:space="0"/>
-          <w:left w:val="none" w:color="000000" w:sz="4" w:space="0"/>
-          <w:bottom w:val="none" w:color="000000" w:sz="4" w:space="0"/>
-          <w:right w:val="none" w:color="000000" w:sz="4" w:space="0"/>
-        </w:tcBorders>
-      </w:tcPr>
-    </w:tblStylePr>
-    <w:tblStylePr w:type="firstRow">
-      <w:rPr>
-        <w:b/>
-        <w:color w:val="404040"/>
-      </w:rPr>
-      <w:pPr>
-        <w:pBdr/>
-        <w:spacing/>
-        <w:ind/>
-      </w:pPr>
-      <w:tblPr>
-        <w:tblBorders/>
-      </w:tblPr>
-      <w:tcPr>
         <w:shd w:val="clear" w:color="ffffff"/>
         <w:tcBorders>
           <w:top w:val="none" w:color="000000" w:sz="4" w:space="0"/>
@@ -7117,30 +7257,7 @@
         </w:tcBorders>
       </w:tcPr>
     </w:tblStylePr>
-    <w:tblStylePr w:type="lastCol">
-      <w:rPr>
-        <w:i/>
-        <w:color w:val="404040"/>
-      </w:rPr>
-      <w:pPr>
-        <w:pBdr/>
-        <w:spacing/>
-        <w:ind/>
-      </w:pPr>
-      <w:tblPr>
-        <w:tblBorders/>
-      </w:tblPr>
-      <w:tcPr>
-        <w:shd w:color="ffffff"/>
-        <w:tcBorders>
-          <w:top w:val="none" w:color="000000" w:sz="4" w:space="0"/>
-          <w:left w:val="none" w:color="000000" w:sz="4" w:space="0"/>
-          <w:bottom w:val="none" w:color="000000" w:sz="4" w:space="0"/>
-          <w:right w:val="none" w:color="000000" w:sz="4" w:space="0"/>
-        </w:tcBorders>
-      </w:tcPr>
-    </w:tblStylePr>
-    <w:tblStylePr w:type="lastRow">
+    <w:tblStylePr w:type="firstRow">
       <w:rPr>
         <w:b/>
         <w:color w:val="404040"/>
@@ -7163,6 +7280,52 @@
         </w:tcBorders>
       </w:tcPr>
     </w:tblStylePr>
+    <w:tblStylePr w:type="lastCol">
+      <w:rPr>
+        <w:i/>
+        <w:color w:val="404040"/>
+      </w:rPr>
+      <w:pPr>
+        <w:pBdr/>
+        <w:spacing/>
+        <w:ind/>
+      </w:pPr>
+      <w:tblPr>
+        <w:tblBorders/>
+      </w:tblPr>
+      <w:tcPr>
+        <w:shd w:val="clear" w:color="ffffff"/>
+        <w:tcBorders>
+          <w:top w:val="none" w:color="000000" w:sz="4" w:space="0"/>
+          <w:left w:val="none" w:color="000000" w:sz="4" w:space="0"/>
+          <w:bottom w:val="none" w:color="000000" w:sz="4" w:space="0"/>
+          <w:right w:val="none" w:color="000000" w:sz="4" w:space="0"/>
+        </w:tcBorders>
+      </w:tcPr>
+    </w:tblStylePr>
+    <w:tblStylePr w:type="lastRow">
+      <w:rPr>
+        <w:b/>
+        <w:color w:val="404040"/>
+      </w:rPr>
+      <w:pPr>
+        <w:pBdr/>
+        <w:spacing/>
+        <w:ind/>
+      </w:pPr>
+      <w:tblPr>
+        <w:tblBorders/>
+      </w:tblPr>
+      <w:tcPr>
+        <w:shd w:val="clear" w:color="ffffff"/>
+        <w:tcBorders>
+          <w:top w:val="none" w:color="000000" w:sz="4" w:space="0"/>
+          <w:left w:val="none" w:color="000000" w:sz="4" w:space="0"/>
+          <w:bottom w:val="none" w:color="000000" w:sz="4" w:space="0"/>
+          <w:right w:val="none" w:color="000000" w:sz="4" w:space="0"/>
+        </w:tcBorders>
+      </w:tcPr>
+    </w:tblStylePr>
     <w:tblStylePr w:type="nwCell">
       <w:pPr>
         <w:pBdr/>
@@ -7229,9 +7392,9 @@
       </w:tcPr>
     </w:tblStylePr>
   </w:style>
-  <w:style w:type="table" w:styleId="72">
+  <w:style w:type="table" w:styleId="720">
     <w:name w:val="Grid Table 3 - Accent 3"/>
-    <w:basedOn w:val="618"/>
+    <w:basedOn w:val="841"/>
     <w:uiPriority w:val="99"/>
     <w:pPr>
       <w:pBdr/>
@@ -7330,29 +7493,6 @@
         <w:tblBorders/>
       </w:tblPr>
       <w:tcPr>
-        <w:shd w:color="ffffff"/>
-        <w:tcBorders>
-          <w:top w:val="none" w:color="000000" w:sz="4" w:space="0"/>
-          <w:left w:val="none" w:color="000000" w:sz="4" w:space="0"/>
-          <w:bottom w:val="none" w:color="000000" w:sz="4" w:space="0"/>
-          <w:right w:val="none" w:color="000000" w:sz="4" w:space="0"/>
-        </w:tcBorders>
-      </w:tcPr>
-    </w:tblStylePr>
-    <w:tblStylePr w:type="firstRow">
-      <w:rPr>
-        <w:b/>
-        <w:color w:val="404040"/>
-      </w:rPr>
-      <w:pPr>
-        <w:pBdr/>
-        <w:spacing/>
-        <w:ind/>
-      </w:pPr>
-      <w:tblPr>
-        <w:tblBorders/>
-      </w:tblPr>
-      <w:tcPr>
         <w:shd w:val="clear" w:color="ffffff"/>
         <w:tcBorders>
           <w:top w:val="none" w:color="000000" w:sz="4" w:space="0"/>
@@ -7362,30 +7502,7 @@
         </w:tcBorders>
       </w:tcPr>
     </w:tblStylePr>
-    <w:tblStylePr w:type="lastCol">
-      <w:rPr>
-        <w:i/>
-        <w:color w:val="404040"/>
-      </w:rPr>
-      <w:pPr>
-        <w:pBdr/>
-        <w:spacing/>
-        <w:ind/>
-      </w:pPr>
-      <w:tblPr>
-        <w:tblBorders/>
-      </w:tblPr>
-      <w:tcPr>
-        <w:shd w:color="ffffff"/>
-        <w:tcBorders>
-          <w:top w:val="none" w:color="000000" w:sz="4" w:space="0"/>
-          <w:left w:val="none" w:color="000000" w:sz="4" w:space="0"/>
-          <w:bottom w:val="none" w:color="000000" w:sz="4" w:space="0"/>
-          <w:right w:val="none" w:color="000000" w:sz="4" w:space="0"/>
-        </w:tcBorders>
-      </w:tcPr>
-    </w:tblStylePr>
-    <w:tblStylePr w:type="lastRow">
+    <w:tblStylePr w:type="firstRow">
       <w:rPr>
         <w:b/>
         <w:color w:val="404040"/>
@@ -7408,6 +7525,52 @@
         </w:tcBorders>
       </w:tcPr>
     </w:tblStylePr>
+    <w:tblStylePr w:type="lastCol">
+      <w:rPr>
+        <w:i/>
+        <w:color w:val="404040"/>
+      </w:rPr>
+      <w:pPr>
+        <w:pBdr/>
+        <w:spacing/>
+        <w:ind/>
+      </w:pPr>
+      <w:tblPr>
+        <w:tblBorders/>
+      </w:tblPr>
+      <w:tcPr>
+        <w:shd w:val="clear" w:color="ffffff"/>
+        <w:tcBorders>
+          <w:top w:val="none" w:color="000000" w:sz="4" w:space="0"/>
+          <w:left w:val="none" w:color="000000" w:sz="4" w:space="0"/>
+          <w:bottom w:val="none" w:color="000000" w:sz="4" w:space="0"/>
+          <w:right w:val="none" w:color="000000" w:sz="4" w:space="0"/>
+        </w:tcBorders>
+      </w:tcPr>
+    </w:tblStylePr>
+    <w:tblStylePr w:type="lastRow">
+      <w:rPr>
+        <w:b/>
+        <w:color w:val="404040"/>
+      </w:rPr>
+      <w:pPr>
+        <w:pBdr/>
+        <w:spacing/>
+        <w:ind/>
+      </w:pPr>
+      <w:tblPr>
+        <w:tblBorders/>
+      </w:tblPr>
+      <w:tcPr>
+        <w:shd w:val="clear" w:color="ffffff"/>
+        <w:tcBorders>
+          <w:top w:val="none" w:color="000000" w:sz="4" w:space="0"/>
+          <w:left w:val="none" w:color="000000" w:sz="4" w:space="0"/>
+          <w:bottom w:val="none" w:color="000000" w:sz="4" w:space="0"/>
+          <w:right w:val="none" w:color="000000" w:sz="4" w:space="0"/>
+        </w:tcBorders>
+      </w:tcPr>
+    </w:tblStylePr>
     <w:tblStylePr w:type="nwCell">
       <w:pPr>
         <w:pBdr/>
@@ -7474,9 +7637,9 @@
       </w:tcPr>
     </w:tblStylePr>
   </w:style>
-  <w:style w:type="table" w:styleId="73">
+  <w:style w:type="table" w:styleId="721">
     <w:name w:val="Grid Table 3 - Accent 4"/>
-    <w:basedOn w:val="618"/>
+    <w:basedOn w:val="841"/>
     <w:uiPriority w:val="99"/>
     <w:pPr>
       <w:pBdr/>
@@ -7575,29 +7738,6 @@
         <w:tblBorders/>
       </w:tblPr>
       <w:tcPr>
-        <w:shd w:color="ffffff"/>
-        <w:tcBorders>
-          <w:top w:val="none" w:color="000000" w:sz="4" w:space="0"/>
-          <w:left w:val="none" w:color="000000" w:sz="4" w:space="0"/>
-          <w:bottom w:val="none" w:color="000000" w:sz="4" w:space="0"/>
-          <w:right w:val="none" w:color="000000" w:sz="4" w:space="0"/>
-        </w:tcBorders>
-      </w:tcPr>
-    </w:tblStylePr>
-    <w:tblStylePr w:type="firstRow">
-      <w:rPr>
-        <w:b/>
-        <w:color w:val="404040"/>
-      </w:rPr>
-      <w:pPr>
-        <w:pBdr/>
-        <w:spacing/>
-        <w:ind/>
-      </w:pPr>
-      <w:tblPr>
-        <w:tblBorders/>
-      </w:tblPr>
-      <w:tcPr>
         <w:shd w:val="clear" w:color="ffffff"/>
         <w:tcBorders>
           <w:top w:val="none" w:color="000000" w:sz="4" w:space="0"/>
@@ -7607,30 +7747,7 @@
         </w:tcBorders>
       </w:tcPr>
     </w:tblStylePr>
-    <w:tblStylePr w:type="lastCol">
-      <w:rPr>
-        <w:i/>
-        <w:color w:val="404040"/>
-      </w:rPr>
-      <w:pPr>
-        <w:pBdr/>
-        <w:spacing/>
-        <w:ind/>
-      </w:pPr>
-      <w:tblPr>
-        <w:tblBorders/>
-      </w:tblPr>
-      <w:tcPr>
-        <w:shd w:color="ffffff"/>
-        <w:tcBorders>
-          <w:top w:val="none" w:color="000000" w:sz="4" w:space="0"/>
-          <w:left w:val="none" w:color="000000" w:sz="4" w:space="0"/>
-          <w:bottom w:val="none" w:color="000000" w:sz="4" w:space="0"/>
-          <w:right w:val="none" w:color="000000" w:sz="4" w:space="0"/>
-        </w:tcBorders>
-      </w:tcPr>
-    </w:tblStylePr>
-    <w:tblStylePr w:type="lastRow">
+    <w:tblStylePr w:type="firstRow">
       <w:rPr>
         <w:b/>
         <w:color w:val="404040"/>
@@ -7653,6 +7770,52 @@
         </w:tcBorders>
       </w:tcPr>
     </w:tblStylePr>
+    <w:tblStylePr w:type="lastCol">
+      <w:rPr>
+        <w:i/>
+        <w:color w:val="404040"/>
+      </w:rPr>
+      <w:pPr>
+        <w:pBdr/>
+        <w:spacing/>
+        <w:ind/>
+      </w:pPr>
+      <w:tblPr>
+        <w:tblBorders/>
+      </w:tblPr>
+      <w:tcPr>
+        <w:shd w:val="clear" w:color="ffffff"/>
+        <w:tcBorders>
+          <w:top w:val="none" w:color="000000" w:sz="4" w:space="0"/>
+          <w:left w:val="none" w:color="000000" w:sz="4" w:space="0"/>
+          <w:bottom w:val="none" w:color="000000" w:sz="4" w:space="0"/>
+          <w:right w:val="none" w:color="000000" w:sz="4" w:space="0"/>
+        </w:tcBorders>
+      </w:tcPr>
+    </w:tblStylePr>
+    <w:tblStylePr w:type="lastRow">
+      <w:rPr>
+        <w:b/>
+        <w:color w:val="404040"/>
+      </w:rPr>
+      <w:pPr>
+        <w:pBdr/>
+        <w:spacing/>
+        <w:ind/>
+      </w:pPr>
+      <w:tblPr>
+        <w:tblBorders/>
+      </w:tblPr>
+      <w:tcPr>
+        <w:shd w:val="clear" w:color="ffffff"/>
+        <w:tcBorders>
+          <w:top w:val="none" w:color="000000" w:sz="4" w:space="0"/>
+          <w:left w:val="none" w:color="000000" w:sz="4" w:space="0"/>
+          <w:bottom w:val="none" w:color="000000" w:sz="4" w:space="0"/>
+          <w:right w:val="none" w:color="000000" w:sz="4" w:space="0"/>
+        </w:tcBorders>
+      </w:tcPr>
+    </w:tblStylePr>
     <w:tblStylePr w:type="nwCell">
       <w:pPr>
         <w:pBdr/>
@@ -7719,9 +7882,9 @@
       </w:tcPr>
     </w:tblStylePr>
   </w:style>
-  <w:style w:type="table" w:styleId="74">
+  <w:style w:type="table" w:styleId="722">
     <w:name w:val="Grid Table 3 - Accent 5"/>
-    <w:basedOn w:val="618"/>
+    <w:basedOn w:val="841"/>
     <w:uiPriority w:val="99"/>
     <w:pPr>
       <w:pBdr/>
@@ -7820,29 +7983,6 @@
         <w:tblBorders/>
       </w:tblPr>
       <w:tcPr>
-        <w:shd w:color="ffffff"/>
-        <w:tcBorders>
-          <w:top w:val="none" w:color="000000" w:sz="4" w:space="0"/>
-          <w:left w:val="none" w:color="000000" w:sz="4" w:space="0"/>
-          <w:bottom w:val="none" w:color="000000" w:sz="4" w:space="0"/>
-          <w:right w:val="none" w:color="000000" w:sz="4" w:space="0"/>
-        </w:tcBorders>
-      </w:tcPr>
-    </w:tblStylePr>
-    <w:tblStylePr w:type="firstRow">
-      <w:rPr>
-        <w:b/>
-        <w:color w:val="404040"/>
-      </w:rPr>
-      <w:pPr>
-        <w:pBdr/>
-        <w:spacing/>
-        <w:ind/>
-      </w:pPr>
-      <w:tblPr>
-        <w:tblBorders/>
-      </w:tblPr>
-      <w:tcPr>
         <w:shd w:val="clear" w:color="ffffff"/>
         <w:tcBorders>
           <w:top w:val="none" w:color="000000" w:sz="4" w:space="0"/>
@@ -7852,30 +7992,7 @@
         </w:tcBorders>
       </w:tcPr>
     </w:tblStylePr>
-    <w:tblStylePr w:type="lastCol">
-      <w:rPr>
-        <w:i/>
-        <w:color w:val="404040"/>
-      </w:rPr>
-      <w:pPr>
-        <w:pBdr/>
-        <w:spacing/>
-        <w:ind/>
-      </w:pPr>
-      <w:tblPr>
-        <w:tblBorders/>
-      </w:tblPr>
-      <w:tcPr>
-        <w:shd w:color="ffffff"/>
-        <w:tcBorders>
-          <w:top w:val="none" w:color="000000" w:sz="4" w:space="0"/>
-          <w:left w:val="none" w:color="000000" w:sz="4" w:space="0"/>
-          <w:bottom w:val="none" w:color="000000" w:sz="4" w:space="0"/>
-          <w:right w:val="none" w:color="000000" w:sz="4" w:space="0"/>
-        </w:tcBorders>
-      </w:tcPr>
-    </w:tblStylePr>
-    <w:tblStylePr w:type="lastRow">
+    <w:tblStylePr w:type="firstRow">
       <w:rPr>
         <w:b/>
         <w:color w:val="404040"/>
@@ -7898,6 +8015,52 @@
         </w:tcBorders>
       </w:tcPr>
     </w:tblStylePr>
+    <w:tblStylePr w:type="lastCol">
+      <w:rPr>
+        <w:i/>
+        <w:color w:val="404040"/>
+      </w:rPr>
+      <w:pPr>
+        <w:pBdr/>
+        <w:spacing/>
+        <w:ind/>
+      </w:pPr>
+      <w:tblPr>
+        <w:tblBorders/>
+      </w:tblPr>
+      <w:tcPr>
+        <w:shd w:val="clear" w:color="ffffff"/>
+        <w:tcBorders>
+          <w:top w:val="none" w:color="000000" w:sz="4" w:space="0"/>
+          <w:left w:val="none" w:color="000000" w:sz="4" w:space="0"/>
+          <w:bottom w:val="none" w:color="000000" w:sz="4" w:space="0"/>
+          <w:right w:val="none" w:color="000000" w:sz="4" w:space="0"/>
+        </w:tcBorders>
+      </w:tcPr>
+    </w:tblStylePr>
+    <w:tblStylePr w:type="lastRow">
+      <w:rPr>
+        <w:b/>
+        <w:color w:val="404040"/>
+      </w:rPr>
+      <w:pPr>
+        <w:pBdr/>
+        <w:spacing/>
+        <w:ind/>
+      </w:pPr>
+      <w:tblPr>
+        <w:tblBorders/>
+      </w:tblPr>
+      <w:tcPr>
+        <w:shd w:val="clear" w:color="ffffff"/>
+        <w:tcBorders>
+          <w:top w:val="none" w:color="000000" w:sz="4" w:space="0"/>
+          <w:left w:val="none" w:color="000000" w:sz="4" w:space="0"/>
+          <w:bottom w:val="none" w:color="000000" w:sz="4" w:space="0"/>
+          <w:right w:val="none" w:color="000000" w:sz="4" w:space="0"/>
+        </w:tcBorders>
+      </w:tcPr>
+    </w:tblStylePr>
     <w:tblStylePr w:type="nwCell">
       <w:pPr>
         <w:pBdr/>
@@ -7964,9 +8127,9 @@
       </w:tcPr>
     </w:tblStylePr>
   </w:style>
-  <w:style w:type="table" w:styleId="75">
+  <w:style w:type="table" w:styleId="723">
     <w:name w:val="Grid Table 3 - Accent 6"/>
-    <w:basedOn w:val="618"/>
+    <w:basedOn w:val="841"/>
     <w:uiPriority w:val="99"/>
     <w:pPr>
       <w:pBdr/>
@@ -8065,29 +8228,6 @@
         <w:tblBorders/>
       </w:tblPr>
       <w:tcPr>
-        <w:shd w:color="ffffff"/>
-        <w:tcBorders>
-          <w:top w:val="none" w:color="000000" w:sz="4" w:space="0"/>
-          <w:left w:val="none" w:color="000000" w:sz="4" w:space="0"/>
-          <w:bottom w:val="none" w:color="000000" w:sz="4" w:space="0"/>
-          <w:right w:val="none" w:color="000000" w:sz="4" w:space="0"/>
-        </w:tcBorders>
-      </w:tcPr>
-    </w:tblStylePr>
-    <w:tblStylePr w:type="firstRow">
-      <w:rPr>
-        <w:b/>
-        <w:color w:val="404040"/>
-      </w:rPr>
-      <w:pPr>
-        <w:pBdr/>
-        <w:spacing/>
-        <w:ind/>
-      </w:pPr>
-      <w:tblPr>
-        <w:tblBorders/>
-      </w:tblPr>
-      <w:tcPr>
         <w:shd w:val="clear" w:color="ffffff"/>
         <w:tcBorders>
           <w:top w:val="none" w:color="000000" w:sz="4" w:space="0"/>
@@ -8097,30 +8237,7 @@
         </w:tcBorders>
       </w:tcPr>
     </w:tblStylePr>
-    <w:tblStylePr w:type="lastCol">
-      <w:rPr>
-        <w:i/>
-        <w:color w:val="404040"/>
-      </w:rPr>
-      <w:pPr>
-        <w:pBdr/>
-        <w:spacing/>
-        <w:ind/>
-      </w:pPr>
-      <w:tblPr>
-        <w:tblBorders/>
-      </w:tblPr>
-      <w:tcPr>
-        <w:shd w:color="ffffff"/>
-        <w:tcBorders>
-          <w:top w:val="none" w:color="000000" w:sz="4" w:space="0"/>
-          <w:left w:val="none" w:color="000000" w:sz="4" w:space="0"/>
-          <w:bottom w:val="none" w:color="000000" w:sz="4" w:space="0"/>
-          <w:right w:val="none" w:color="000000" w:sz="4" w:space="0"/>
-        </w:tcBorders>
-      </w:tcPr>
-    </w:tblStylePr>
-    <w:tblStylePr w:type="lastRow">
+    <w:tblStylePr w:type="firstRow">
       <w:rPr>
         <w:b/>
         <w:color w:val="404040"/>
@@ -8143,6 +8260,52 @@
         </w:tcBorders>
       </w:tcPr>
     </w:tblStylePr>
+    <w:tblStylePr w:type="lastCol">
+      <w:rPr>
+        <w:i/>
+        <w:color w:val="404040"/>
+      </w:rPr>
+      <w:pPr>
+        <w:pBdr/>
+        <w:spacing/>
+        <w:ind/>
+      </w:pPr>
+      <w:tblPr>
+        <w:tblBorders/>
+      </w:tblPr>
+      <w:tcPr>
+        <w:shd w:val="clear" w:color="ffffff"/>
+        <w:tcBorders>
+          <w:top w:val="none" w:color="000000" w:sz="4" w:space="0"/>
+          <w:left w:val="none" w:color="000000" w:sz="4" w:space="0"/>
+          <w:bottom w:val="none" w:color="000000" w:sz="4" w:space="0"/>
+          <w:right w:val="none" w:color="000000" w:sz="4" w:space="0"/>
+        </w:tcBorders>
+      </w:tcPr>
+    </w:tblStylePr>
+    <w:tblStylePr w:type="lastRow">
+      <w:rPr>
+        <w:b/>
+        <w:color w:val="404040"/>
+      </w:rPr>
+      <w:pPr>
+        <w:pBdr/>
+        <w:spacing/>
+        <w:ind/>
+      </w:pPr>
+      <w:tblPr>
+        <w:tblBorders/>
+      </w:tblPr>
+      <w:tcPr>
+        <w:shd w:val="clear" w:color="ffffff"/>
+        <w:tcBorders>
+          <w:top w:val="none" w:color="000000" w:sz="4" w:space="0"/>
+          <w:left w:val="none" w:color="000000" w:sz="4" w:space="0"/>
+          <w:bottom w:val="none" w:color="000000" w:sz="4" w:space="0"/>
+          <w:right w:val="none" w:color="000000" w:sz="4" w:space="0"/>
+        </w:tcBorders>
+      </w:tcPr>
+    </w:tblStylePr>
     <w:tblStylePr w:type="nwCell">
       <w:pPr>
         <w:pBdr/>
@@ -8209,9 +8372,9 @@
       </w:tcPr>
     </w:tblStylePr>
   </w:style>
-  <w:style w:type="table" w:styleId="76">
+  <w:style w:type="table" w:styleId="724">
     <w:name w:val="Grid Table 4"/>
-    <w:basedOn w:val="618"/>
+    <w:basedOn w:val="841"/>
     <w:uiPriority w:val="59"/>
     <w:pPr>
       <w:pBdr/>
@@ -8442,9 +8605,9 @@
       </w:tcPr>
     </w:tblStylePr>
   </w:style>
-  <w:style w:type="table" w:styleId="77">
+  <w:style w:type="table" w:styleId="725">
     <w:name w:val="Grid Table 4 - Accent 1"/>
-    <w:basedOn w:val="618"/>
+    <w:basedOn w:val="841"/>
     <w:uiPriority w:val="59"/>
     <w:pPr>
       <w:pBdr/>
@@ -8675,9 +8838,9 @@
       </w:tcPr>
     </w:tblStylePr>
   </w:style>
-  <w:style w:type="table" w:styleId="78">
+  <w:style w:type="table" w:styleId="726">
     <w:name w:val="Grid Table 4 - Accent 2"/>
-    <w:basedOn w:val="618"/>
+    <w:basedOn w:val="841"/>
     <w:uiPriority w:val="59"/>
     <w:pPr>
       <w:pBdr/>
@@ -8908,9 +9071,9 @@
       </w:tcPr>
     </w:tblStylePr>
   </w:style>
-  <w:style w:type="table" w:styleId="79">
+  <w:style w:type="table" w:styleId="727">
     <w:name w:val="Grid Table 4 - Accent 3"/>
-    <w:basedOn w:val="618"/>
+    <w:basedOn w:val="841"/>
     <w:uiPriority w:val="59"/>
     <w:pPr>
       <w:pBdr/>
@@ -9141,9 +9304,9 @@
       </w:tcPr>
     </w:tblStylePr>
   </w:style>
-  <w:style w:type="table" w:styleId="80">
+  <w:style w:type="table" w:styleId="728">
     <w:name w:val="Grid Table 4 - Accent 4"/>
-    <w:basedOn w:val="618"/>
+    <w:basedOn w:val="841"/>
     <w:uiPriority w:val="59"/>
     <w:pPr>
       <w:pBdr/>
@@ -9374,9 +9537,9 @@
       </w:tcPr>
     </w:tblStylePr>
   </w:style>
-  <w:style w:type="table" w:styleId="81">
+  <w:style w:type="table" w:styleId="729">
     <w:name w:val="Grid Table 4 - Accent 5"/>
-    <w:basedOn w:val="618"/>
+    <w:basedOn w:val="841"/>
     <w:uiPriority w:val="59"/>
     <w:pPr>
       <w:pBdr/>
@@ -9607,9 +9770,9 @@
       </w:tcPr>
     </w:tblStylePr>
   </w:style>
-  <w:style w:type="table" w:styleId="82">
+  <w:style w:type="table" w:styleId="730">
     <w:name w:val="Grid Table 4 - Accent 6"/>
-    <w:basedOn w:val="618"/>
+    <w:basedOn w:val="841"/>
     <w:uiPriority w:val="59"/>
     <w:pPr>
       <w:pBdr/>
@@ -9840,9 +10003,9 @@
       </w:tcPr>
     </w:tblStylePr>
   </w:style>
-  <w:style w:type="table" w:styleId="83">
+  <w:style w:type="table" w:styleId="731">
     <w:name w:val="Grid Table 5 Dark"/>
-    <w:basedOn w:val="618"/>
+    <w:basedOn w:val="841"/>
     <w:uiPriority w:val="99"/>
     <w:pPr>
       <w:pBdr/>
@@ -10068,9 +10231,9 @@
       </w:tcPr>
     </w:tblStylePr>
   </w:style>
-  <w:style w:type="table" w:styleId="84">
+  <w:style w:type="table" w:styleId="732">
     <w:name w:val="Grid Table 5 Dark- Accent 1"/>
-    <w:basedOn w:val="618"/>
+    <w:basedOn w:val="841"/>
     <w:uiPriority w:val="99"/>
     <w:pPr>
       <w:pBdr/>
@@ -10296,9 +10459,9 @@
       </w:tcPr>
     </w:tblStylePr>
   </w:style>
-  <w:style w:type="table" w:styleId="85">
+  <w:style w:type="table" w:styleId="733">
     <w:name w:val="Grid Table 5 Dark - Accent 2"/>
-    <w:basedOn w:val="618"/>
+    <w:basedOn w:val="841"/>
     <w:uiPriority w:val="99"/>
     <w:pPr>
       <w:pBdr/>
@@ -10524,9 +10687,9 @@
       </w:tcPr>
     </w:tblStylePr>
   </w:style>
-  <w:style w:type="table" w:styleId="86">
+  <w:style w:type="table" w:styleId="734">
     <w:name w:val="Grid Table 5 Dark - Accent 3"/>
-    <w:basedOn w:val="618"/>
+    <w:basedOn w:val="841"/>
     <w:uiPriority w:val="99"/>
     <w:pPr>
       <w:pBdr/>
@@ -10752,9 +10915,9 @@
       </w:tcPr>
     </w:tblStylePr>
   </w:style>
-  <w:style w:type="table" w:styleId="87">
+  <w:style w:type="table" w:styleId="735">
     <w:name w:val="Grid Table 5 Dark- Accent 4"/>
-    <w:basedOn w:val="618"/>
+    <w:basedOn w:val="841"/>
     <w:uiPriority w:val="99"/>
     <w:pPr>
       <w:pBdr/>
@@ -10980,9 +11143,9 @@
       </w:tcPr>
     </w:tblStylePr>
   </w:style>
-  <w:style w:type="table" w:styleId="88">
+  <w:style w:type="table" w:styleId="736">
     <w:name w:val="Grid Table 5 Dark - Accent 5"/>
-    <w:basedOn w:val="618"/>
+    <w:basedOn w:val="841"/>
     <w:uiPriority w:val="99"/>
     <w:pPr>
       <w:pBdr/>
@@ -11208,9 +11371,9 @@
       </w:tcPr>
     </w:tblStylePr>
   </w:style>
-  <w:style w:type="table" w:styleId="89">
+  <w:style w:type="table" w:styleId="737">
     <w:name w:val="Grid Table 5 Dark - Accent 6"/>
-    <w:basedOn w:val="618"/>
+    <w:basedOn w:val="841"/>
     <w:uiPriority w:val="99"/>
     <w:pPr>
       <w:pBdr/>
@@ -11436,9 +11599,9 @@
       </w:tcPr>
     </w:tblStylePr>
   </w:style>
-  <w:style w:type="table" w:styleId="90">
+  <w:style w:type="table" w:styleId="738">
     <w:name w:val="Grid Table 6 Colorful"/>
-    <w:basedOn w:val="618"/>
+    <w:basedOn w:val="841"/>
     <w:uiPriority w:val="99"/>
     <w:pPr>
       <w:pBdr/>
@@ -11666,9 +11829,9 @@
       </w:tcPr>
     </w:tblStylePr>
   </w:style>
-  <w:style w:type="table" w:styleId="91">
+  <w:style w:type="table" w:styleId="739">
     <w:name w:val="Grid Table 6 Colorful - Accent 1"/>
-    <w:basedOn w:val="618"/>
+    <w:basedOn w:val="841"/>
     <w:uiPriority w:val="99"/>
     <w:pPr>
       <w:pBdr/>
@@ -11896,9 +12059,9 @@
       </w:tcPr>
     </w:tblStylePr>
   </w:style>
-  <w:style w:type="table" w:styleId="92">
+  <w:style w:type="table" w:styleId="740">
     <w:name w:val="Grid Table 6 Colorful - Accent 2"/>
-    <w:basedOn w:val="618"/>
+    <w:basedOn w:val="841"/>
     <w:uiPriority w:val="99"/>
     <w:pPr>
       <w:pBdr/>
@@ -12126,9 +12289,9 @@
       </w:tcPr>
     </w:tblStylePr>
   </w:style>
-  <w:style w:type="table" w:styleId="93">
+  <w:style w:type="table" w:styleId="741">
     <w:name w:val="Grid Table 6 Colorful - Accent 3"/>
-    <w:basedOn w:val="618"/>
+    <w:basedOn w:val="841"/>
     <w:uiPriority w:val="99"/>
     <w:pPr>
       <w:pBdr/>
@@ -12356,9 +12519,9 @@
       </w:tcPr>
     </w:tblStylePr>
   </w:style>
-  <w:style w:type="table" w:styleId="94">
+  <w:style w:type="table" w:styleId="742">
     <w:name w:val="Grid Table 6 Colorful - Accent 4"/>
-    <w:basedOn w:val="618"/>
+    <w:basedOn w:val="841"/>
     <w:uiPriority w:val="99"/>
     <w:pPr>
       <w:pBdr/>
@@ -12586,9 +12749,9 @@
       </w:tcPr>
     </w:tblStylePr>
   </w:style>
-  <w:style w:type="table" w:styleId="95">
+  <w:style w:type="table" w:styleId="743">
     <w:name w:val="Grid Table 6 Colorful - Accent 5"/>
-    <w:basedOn w:val="618"/>
+    <w:basedOn w:val="841"/>
     <w:uiPriority w:val="99"/>
     <w:pPr>
       <w:pBdr/>
@@ -12816,9 +12979,9 @@
       </w:tcPr>
     </w:tblStylePr>
   </w:style>
-  <w:style w:type="table" w:styleId="96">
+  <w:style w:type="table" w:styleId="744">
     <w:name w:val="Grid Table 6 Colorful - Accent 6"/>
-    <w:basedOn w:val="618"/>
+    <w:basedOn w:val="841"/>
     <w:uiPriority w:val="99"/>
     <w:pPr>
       <w:pBdr/>
@@ -13046,9 +13209,9 @@
       </w:tcPr>
     </w:tblStylePr>
   </w:style>
-  <w:style w:type="table" w:styleId="97">
+  <w:style w:type="table" w:styleId="745">
     <w:name w:val="Grid Table 7 Colorful"/>
-    <w:basedOn w:val="618"/>
+    <w:basedOn w:val="841"/>
     <w:uiPriority w:val="99"/>
     <w:pPr>
       <w:pBdr/>
@@ -13150,11 +13313,11 @@
         <w:tblBorders/>
       </w:tblPr>
       <w:tcPr>
-        <w:shd w:color="ffffff"/>
+        <w:shd w:val="clear" w:color="ffffff"/>
         <w:tcBorders>
-          <w:top w:val="none"/>
-          <w:left w:val="none"/>
-          <w:bottom w:val="none"/>
+          <w:top w:val="none" w:color="000000" w:sz="4" w:space="0"/>
+          <w:left w:val="none" w:color="000000" w:sz="4" w:space="0"/>
+          <w:bottom w:val="none" w:color="000000" w:sz="4" w:space="0"/>
           <w:right w:val="single" w:color="000000" w:themeColor="text1" w:themeTint="80" w:sz="4" w:space="0"/>
         </w:tcBorders>
       </w:tcPr>
@@ -13177,10 +13340,10 @@
       <w:tcPr>
         <w:shd w:val="clear" w:color="ffffff" w:themeColor="light1" w:fill="ffffff" w:themeFill="light1"/>
         <w:tcBorders>
-          <w:top w:val="none"/>
-          <w:left w:val="none"/>
+          <w:top w:val="none" w:color="000000" w:sz="4" w:space="0"/>
+          <w:left w:val="none" w:color="000000" w:sz="4" w:space="0"/>
           <w:bottom w:val="single" w:color="000000" w:themeColor="text1" w:themeTint="80" w:sz="4" w:space="0"/>
-          <w:right w:val="none"/>
+          <w:right w:val="none" w:color="000000" w:sz="4" w:space="0"/>
         </w:tcBorders>
       </w:tcPr>
     </w:tblStylePr>
@@ -13200,12 +13363,12 @@
         <w:tblBorders/>
       </w:tblPr>
       <w:tcPr>
-        <w:shd w:color="ffffff"/>
+        <w:shd w:val="clear" w:color="ffffff"/>
         <w:tcBorders>
-          <w:top w:val="none"/>
+          <w:top w:val="none" w:color="000000" w:sz="4" w:space="0"/>
           <w:left w:val="single" w:color="000000" w:themeColor="text1" w:themeTint="80" w:sz="4" w:space="0"/>
-          <w:bottom w:val="none"/>
-          <w:right w:val="none"/>
+          <w:bottom w:val="none" w:color="000000" w:sz="4" w:space="0"/>
+          <w:right w:val="none" w:color="000000" w:sz="4" w:space="0"/>
         </w:tcBorders>
       </w:tcPr>
     </w:tblStylePr>
@@ -13228,9 +13391,9 @@
         <w:shd w:val="clear" w:color="ffffff" w:themeColor="light1" w:fill="ffffff" w:themeFill="light1"/>
         <w:tcBorders>
           <w:top w:val="single" w:color="000000" w:themeColor="text1" w:themeTint="80" w:sz="4" w:space="0"/>
-          <w:left w:val="none"/>
-          <w:bottom w:val="none"/>
-          <w:right w:val="none"/>
+          <w:left w:val="none" w:color="000000" w:sz="4" w:space="0"/>
+          <w:bottom w:val="none" w:color="000000" w:sz="4" w:space="0"/>
+          <w:right w:val="none" w:color="000000" w:sz="4" w:space="0"/>
         </w:tcBorders>
       </w:tcPr>
     </w:tblStylePr>
@@ -13300,9 +13463,9 @@
       </w:tcPr>
     </w:tblStylePr>
   </w:style>
-  <w:style w:type="table" w:styleId="98">
+  <w:style w:type="table" w:styleId="746">
     <w:name w:val="Grid Table 7 Colorful - Accent 1"/>
-    <w:basedOn w:val="618"/>
+    <w:basedOn w:val="841"/>
     <w:uiPriority w:val="99"/>
     <w:pPr>
       <w:pBdr/>
@@ -13404,11 +13567,11 @@
         <w:tblBorders/>
       </w:tblPr>
       <w:tcPr>
-        <w:shd w:color="ffffff"/>
+        <w:shd w:val="clear" w:color="ffffff"/>
         <w:tcBorders>
-          <w:top w:val="none"/>
-          <w:left w:val="none"/>
-          <w:bottom w:val="none"/>
+          <w:top w:val="none" w:color="000000" w:sz="4" w:space="0"/>
+          <w:left w:val="none" w:color="000000" w:sz="4" w:space="0"/>
+          <w:bottom w:val="none" w:color="000000" w:sz="4" w:space="0"/>
           <w:right w:val="single" w:color="000000" w:themeColor="accent1" w:themeTint="80" w:sz="4" w:space="0"/>
         </w:tcBorders>
       </w:tcPr>
@@ -13431,10 +13594,10 @@
       <w:tcPr>
         <w:shd w:val="clear" w:color="ffffff" w:themeColor="light1" w:fill="ffffff" w:themeFill="light1"/>
         <w:tcBorders>
-          <w:top w:val="none"/>
-          <w:left w:val="none"/>
+          <w:top w:val="none" w:color="000000" w:sz="4" w:space="0"/>
+          <w:left w:val="none" w:color="000000" w:sz="4" w:space="0"/>
           <w:bottom w:val="single" w:color="000000" w:themeColor="accent1" w:themeTint="80" w:sz="4" w:space="0"/>
-          <w:right w:val="none"/>
+          <w:right w:val="none" w:color="000000" w:sz="4" w:space="0"/>
         </w:tcBorders>
       </w:tcPr>
     </w:tblStylePr>
@@ -13454,12 +13617,12 @@
         <w:tblBorders/>
       </w:tblPr>
       <w:tcPr>
-        <w:shd w:color="ffffff"/>
+        <w:shd w:val="clear" w:color="ffffff"/>
         <w:tcBorders>
-          <w:top w:val="none"/>
+          <w:top w:val="none" w:color="000000" w:sz="4" w:space="0"/>
           <w:left w:val="single" w:color="000000" w:themeColor="accent1" w:themeTint="80" w:sz="4" w:space="0"/>
-          <w:bottom w:val="none"/>
-          <w:right w:val="none"/>
+          <w:bottom w:val="none" w:color="000000" w:sz="4" w:space="0"/>
+          <w:right w:val="none" w:color="000000" w:sz="4" w:space="0"/>
         </w:tcBorders>
       </w:tcPr>
     </w:tblStylePr>
@@ -13482,9 +13645,9 @@
         <w:shd w:val="clear" w:color="ffffff" w:themeColor="light1" w:fill="ffffff" w:themeFill="light1"/>
         <w:tcBorders>
           <w:top w:val="single" w:color="000000" w:themeColor="accent1" w:themeTint="80" w:sz="4" w:space="0"/>
-          <w:left w:val="none"/>
-          <w:bottom w:val="none"/>
-          <w:right w:val="none"/>
+          <w:left w:val="none" w:color="000000" w:sz="4" w:space="0"/>
+          <w:bottom w:val="none" w:color="000000" w:sz="4" w:space="0"/>
+          <w:right w:val="none" w:color="000000" w:sz="4" w:space="0"/>
         </w:tcBorders>
       </w:tcPr>
     </w:tblStylePr>
@@ -13554,9 +13717,9 @@
       </w:tcPr>
     </w:tblStylePr>
   </w:style>
-  <w:style w:type="table" w:styleId="99">
+  <w:style w:type="table" w:styleId="747">
     <w:name w:val="Grid Table 7 Colorful - Accent 2"/>
-    <w:basedOn w:val="618"/>
+    <w:basedOn w:val="841"/>
     <w:uiPriority w:val="99"/>
     <w:pPr>
       <w:pBdr/>
@@ -13658,11 +13821,11 @@
         <w:tblBorders/>
       </w:tblPr>
       <w:tcPr>
-        <w:shd w:color="ffffff"/>
+        <w:shd w:val="clear" w:color="ffffff"/>
         <w:tcBorders>
-          <w:top w:val="none"/>
-          <w:left w:val="none"/>
-          <w:bottom w:val="none"/>
+          <w:top w:val="none" w:color="000000" w:sz="4" w:space="0"/>
+          <w:left w:val="none" w:color="000000" w:sz="4" w:space="0"/>
+          <w:bottom w:val="none" w:color="000000" w:sz="4" w:space="0"/>
           <w:right w:val="single" w:color="000000" w:themeColor="accent2" w:themeTint="97" w:sz="4" w:space="0"/>
         </w:tcBorders>
       </w:tcPr>
@@ -13685,10 +13848,10 @@
       <w:tcPr>
         <w:shd w:val="clear" w:color="ffffff" w:themeColor="light1" w:fill="ffffff" w:themeFill="light1"/>
         <w:tcBorders>
-          <w:top w:val="none"/>
-          <w:left w:val="none"/>
+          <w:top w:val="none" w:color="000000" w:sz="4" w:space="0"/>
+          <w:left w:val="none" w:color="000000" w:sz="4" w:space="0"/>
           <w:bottom w:val="single" w:color="000000" w:themeColor="accent2" w:themeTint="97" w:sz="4" w:space="0"/>
-          <w:right w:val="none"/>
+          <w:right w:val="none" w:color="000000" w:sz="4" w:space="0"/>
         </w:tcBorders>
       </w:tcPr>
     </w:tblStylePr>
@@ -13708,12 +13871,12 @@
         <w:tblBorders/>
       </w:tblPr>
       <w:tcPr>
-        <w:shd w:color="ffffff"/>
+        <w:shd w:val="clear" w:color="ffffff"/>
         <w:tcBorders>
-          <w:top w:val="none"/>
+          <w:top w:val="none" w:color="000000" w:sz="4" w:space="0"/>
           <w:left w:val="single" w:color="000000" w:themeColor="accent2" w:themeTint="97" w:sz="4" w:space="0"/>
-          <w:bottom w:val="none"/>
-          <w:right w:val="none"/>
+          <w:bottom w:val="none" w:color="000000" w:sz="4" w:space="0"/>
+          <w:right w:val="none" w:color="000000" w:sz="4" w:space="0"/>
         </w:tcBorders>
       </w:tcPr>
     </w:tblStylePr>
@@ -13736,9 +13899,9 @@
         <w:shd w:val="clear" w:color="ffffff" w:themeColor="light1" w:fill="ffffff" w:themeFill="light1"/>
         <w:tcBorders>
           <w:top w:val="single" w:color="000000" w:themeColor="accent2" w:themeTint="97" w:sz="4" w:space="0"/>
-          <w:left w:val="none"/>
-          <w:bottom w:val="none"/>
-          <w:right w:val="none"/>
+          <w:left w:val="none" w:color="000000" w:sz="4" w:space="0"/>
+          <w:bottom w:val="none" w:color="000000" w:sz="4" w:space="0"/>
+          <w:right w:val="none" w:color="000000" w:sz="4" w:space="0"/>
         </w:tcBorders>
       </w:tcPr>
     </w:tblStylePr>
@@ -13808,9 +13971,9 @@
       </w:tcPr>
     </w:tblStylePr>
   </w:style>
-  <w:style w:type="table" w:styleId="100">
+  <w:style w:type="table" w:styleId="748">
     <w:name w:val="Grid Table 7 Colorful - Accent 3"/>
-    <w:basedOn w:val="618"/>
+    <w:basedOn w:val="841"/>
     <w:uiPriority w:val="99"/>
     <w:pPr>
       <w:pBdr/>
@@ -13912,11 +14075,11 @@
         <w:tblBorders/>
       </w:tblPr>
       <w:tcPr>
-        <w:shd w:color="ffffff"/>
+        <w:shd w:val="clear" w:color="ffffff"/>
         <w:tcBorders>
-          <w:top w:val="none"/>
-          <w:left w:val="none"/>
-          <w:bottom w:val="none"/>
+          <w:top w:val="none" w:color="000000" w:sz="4" w:space="0"/>
+          <w:left w:val="none" w:color="000000" w:sz="4" w:space="0"/>
+          <w:bottom w:val="none" w:color="000000" w:sz="4" w:space="0"/>
           <w:right w:val="single" w:color="000000" w:themeColor="accent3" w:themeTint="FE" w:sz="4" w:space="0"/>
         </w:tcBorders>
       </w:tcPr>
@@ -13939,10 +14102,10 @@
       <w:tcPr>
         <w:shd w:val="clear" w:color="ffffff" w:themeColor="light1" w:fill="ffffff" w:themeFill="light1"/>
         <w:tcBorders>
-          <w:top w:val="none"/>
-          <w:left w:val="none"/>
+          <w:top w:val="none" w:color="000000" w:sz="4" w:space="0"/>
+          <w:left w:val="none" w:color="000000" w:sz="4" w:space="0"/>
           <w:bottom w:val="single" w:color="000000" w:themeColor="accent3" w:themeTint="FE" w:sz="4" w:space="0"/>
-          <w:right w:val="none"/>
+          <w:right w:val="none" w:color="000000" w:sz="4" w:space="0"/>
         </w:tcBorders>
       </w:tcPr>
     </w:tblStylePr>
@@ -13962,12 +14125,12 @@
         <w:tblBorders/>
       </w:tblPr>
       <w:tcPr>
-        <w:shd w:color="ffffff"/>
+        <w:shd w:val="clear" w:color="ffffff"/>
         <w:tcBorders>
-          <w:top w:val="none"/>
+          <w:top w:val="none" w:color="000000" w:sz="4" w:space="0"/>
           <w:left w:val="single" w:color="000000" w:themeColor="accent3" w:themeTint="FE" w:sz="4" w:space="0"/>
-          <w:bottom w:val="none"/>
-          <w:right w:val="none"/>
+          <w:bottom w:val="none" w:color="000000" w:sz="4" w:space="0"/>
+          <w:right w:val="none" w:color="000000" w:sz="4" w:space="0"/>
         </w:tcBorders>
       </w:tcPr>
     </w:tblStylePr>
@@ -13990,9 +14153,9 @@
         <w:shd w:val="clear" w:color="ffffff" w:themeColor="light1" w:fill="ffffff" w:themeFill="light1"/>
         <w:tcBorders>
           <w:top w:val="single" w:color="000000" w:themeColor="accent3" w:themeTint="FE" w:sz="4" w:space="0"/>
-          <w:left w:val="none"/>
-          <w:bottom w:val="none"/>
-          <w:right w:val="none"/>
+          <w:left w:val="none" w:color="000000" w:sz="4" w:space="0"/>
+          <w:bottom w:val="none" w:color="000000" w:sz="4" w:space="0"/>
+          <w:right w:val="none" w:color="000000" w:sz="4" w:space="0"/>
         </w:tcBorders>
       </w:tcPr>
     </w:tblStylePr>
@@ -14062,9 +14225,9 @@
       </w:tcPr>
     </w:tblStylePr>
   </w:style>
-  <w:style w:type="table" w:styleId="101">
+  <w:style w:type="table" w:styleId="749">
     <w:name w:val="Grid Table 7 Colorful - Accent 4"/>
-    <w:basedOn w:val="618"/>
+    <w:basedOn w:val="841"/>
     <w:uiPriority w:val="99"/>
     <w:pPr>
       <w:pBdr/>
@@ -14166,11 +14329,11 @@
         <w:tblBorders/>
       </w:tblPr>
       <w:tcPr>
-        <w:shd w:color="ffffff"/>
+        <w:shd w:val="clear" w:color="ffffff"/>
         <w:tcBorders>
-          <w:top w:val="none"/>
-          <w:left w:val="none"/>
-          <w:bottom w:val="none"/>
+          <w:top w:val="none" w:color="000000" w:sz="4" w:space="0"/>
+          <w:left w:val="none" w:color="000000" w:sz="4" w:space="0"/>
+          <w:bottom w:val="none" w:color="000000" w:sz="4" w:space="0"/>
           <w:right w:val="single" w:color="000000" w:themeColor="accent4" w:themeTint="9A" w:sz="4" w:space="0"/>
         </w:tcBorders>
       </w:tcPr>
@@ -14193,10 +14356,10 @@
       <w:tcPr>
         <w:shd w:val="clear" w:color="ffffff" w:themeColor="light1" w:fill="ffffff" w:themeFill="light1"/>
         <w:tcBorders>
-          <w:top w:val="none"/>
-          <w:left w:val="none"/>
+          <w:top w:val="none" w:color="000000" w:sz="4" w:space="0"/>
+          <w:left w:val="none" w:color="000000" w:sz="4" w:space="0"/>
           <w:bottom w:val="single" w:color="000000" w:themeColor="accent4" w:themeTint="9A" w:sz="4" w:space="0"/>
-          <w:right w:val="none"/>
+          <w:right w:val="none" w:color="000000" w:sz="4" w:space="0"/>
         </w:tcBorders>
       </w:tcPr>
     </w:tblStylePr>
@@ -14216,12 +14379,12 @@
         <w:tblBorders/>
       </w:tblPr>
       <w:tcPr>
-        <w:shd w:color="ffffff"/>
+        <w:shd w:val="clear" w:color="ffffff"/>
         <w:tcBorders>
-          <w:top w:val="none"/>
+          <w:top w:val="none" w:color="000000" w:sz="4" w:space="0"/>
           <w:left w:val="single" w:color="000000" w:themeColor="accent4" w:themeTint="9A" w:sz="4" w:space="0"/>
-          <w:bottom w:val="none"/>
-          <w:right w:val="none"/>
+          <w:bottom w:val="none" w:color="000000" w:sz="4" w:space="0"/>
+          <w:right w:val="none" w:color="000000" w:sz="4" w:space="0"/>
         </w:tcBorders>
       </w:tcPr>
     </w:tblStylePr>
@@ -14244,9 +14407,9 @@
         <w:shd w:val="clear" w:color="ffffff" w:themeColor="light1" w:fill="ffffff" w:themeFill="light1"/>
         <w:tcBorders>
           <w:top w:val="single" w:color="000000" w:themeColor="accent4" w:themeTint="9A" w:sz="4" w:space="0"/>
-          <w:left w:val="none"/>
-          <w:bottom w:val="none"/>
-          <w:right w:val="none"/>
+          <w:left w:val="none" w:color="000000" w:sz="4" w:space="0"/>
+          <w:bottom w:val="none" w:color="000000" w:sz="4" w:space="0"/>
+          <w:right w:val="none" w:color="000000" w:sz="4" w:space="0"/>
         </w:tcBorders>
       </w:tcPr>
     </w:tblStylePr>
@@ -14316,9 +14479,9 @@
       </w:tcPr>
     </w:tblStylePr>
   </w:style>
-  <w:style w:type="table" w:styleId="102">
+  <w:style w:type="table" w:styleId="750">
     <w:name w:val="Grid Table 7 Colorful - Accent 5"/>
-    <w:basedOn w:val="618"/>
+    <w:basedOn w:val="841"/>
     <w:uiPriority w:val="99"/>
     <w:pPr>
       <w:pBdr/>
@@ -14420,11 +14583,11 @@
         <w:tblBorders/>
       </w:tblPr>
       <w:tcPr>
-        <w:shd w:color="ffffff"/>
+        <w:shd w:val="clear" w:color="ffffff"/>
         <w:tcBorders>
-          <w:top w:val="none"/>
-          <w:left w:val="none"/>
-          <w:bottom w:val="none"/>
+          <w:top w:val="none" w:color="000000" w:sz="4" w:space="0"/>
+          <w:left w:val="none" w:color="000000" w:sz="4" w:space="0"/>
+          <w:bottom w:val="none" w:color="000000" w:sz="4" w:space="0"/>
           <w:right w:val="single" w:color="000000" w:themeColor="accent5" w:themeTint="90" w:sz="4" w:space="0"/>
         </w:tcBorders>
       </w:tcPr>
@@ -14447,10 +14610,10 @@
       <w:tcPr>
         <w:shd w:val="clear" w:color="ffffff" w:themeColor="light1" w:fill="ffffff" w:themeFill="light1"/>
         <w:tcBorders>
-          <w:top w:val="none"/>
-          <w:left w:val="none"/>
+          <w:top w:val="none" w:color="000000" w:sz="4" w:space="0"/>
+          <w:left w:val="none" w:color="000000" w:sz="4" w:space="0"/>
           <w:bottom w:val="single" w:color="000000" w:themeColor="accent5" w:themeTint="90" w:sz="4" w:space="0"/>
-          <w:right w:val="none"/>
+          <w:right w:val="none" w:color="000000" w:sz="4" w:space="0"/>
         </w:tcBorders>
       </w:tcPr>
     </w:tblStylePr>
@@ -14470,12 +14633,12 @@
         <w:tblBorders/>
       </w:tblPr>
       <w:tcPr>
-        <w:shd w:color="ffffff"/>
+        <w:shd w:val="clear" w:color="ffffff"/>
         <w:tcBorders>
-          <w:top w:val="none"/>
+          <w:top w:val="none" w:color="000000" w:sz="4" w:space="0"/>
           <w:left w:val="single" w:color="000000" w:themeColor="accent5" w:themeTint="90" w:sz="4" w:space="0"/>
-          <w:bottom w:val="none"/>
-          <w:right w:val="none"/>
+          <w:bottom w:val="none" w:color="000000" w:sz="4" w:space="0"/>
+          <w:right w:val="none" w:color="000000" w:sz="4" w:space="0"/>
         </w:tcBorders>
       </w:tcPr>
     </w:tblStylePr>
@@ -14498,9 +14661,9 @@
         <w:shd w:val="clear" w:color="ffffff" w:themeColor="light1" w:fill="ffffff" w:themeFill="light1"/>
         <w:tcBorders>
           <w:top w:val="single" w:color="000000" w:themeColor="accent5" w:themeTint="90" w:sz="4" w:space="0"/>
-          <w:left w:val="none"/>
-          <w:bottom w:val="none"/>
-          <w:right w:val="none"/>
+          <w:left w:val="none" w:color="000000" w:sz="4" w:space="0"/>
+          <w:bottom w:val="none" w:color="000000" w:sz="4" w:space="0"/>
+          <w:right w:val="none" w:color="000000" w:sz="4" w:space="0"/>
         </w:tcBorders>
       </w:tcPr>
     </w:tblStylePr>
@@ -14570,9 +14733,9 @@
       </w:tcPr>
     </w:tblStylePr>
   </w:style>
-  <w:style w:type="table" w:styleId="103">
+  <w:style w:type="table" w:styleId="751">
     <w:name w:val="Grid Table 7 Colorful - Accent 6"/>
-    <w:basedOn w:val="618"/>
+    <w:basedOn w:val="841"/>
     <w:uiPriority w:val="99"/>
     <w:pPr>
       <w:pBdr/>
@@ -14674,11 +14837,11 @@
         <w:tblBorders/>
       </w:tblPr>
       <w:tcPr>
-        <w:shd w:color="ffffff"/>
+        <w:shd w:val="clear" w:color="ffffff"/>
         <w:tcBorders>
-          <w:top w:val="none"/>
-          <w:left w:val="none"/>
-          <w:bottom w:val="none"/>
+          <w:top w:val="none" w:color="000000" w:sz="4" w:space="0"/>
+          <w:left w:val="none" w:color="000000" w:sz="4" w:space="0"/>
+          <w:bottom w:val="none" w:color="000000" w:sz="4" w:space="0"/>
           <w:right w:val="single" w:color="000000" w:themeColor="accent6" w:themeTint="90" w:sz="4" w:space="0"/>
         </w:tcBorders>
       </w:tcPr>
@@ -14701,10 +14864,10 @@
       <w:tcPr>
         <w:shd w:val="clear" w:color="ffffff" w:themeColor="light1" w:fill="ffffff" w:themeFill="light1"/>
         <w:tcBorders>
-          <w:top w:val="none"/>
-          <w:left w:val="none"/>
+          <w:top w:val="none" w:color="000000" w:sz="4" w:space="0"/>
+          <w:left w:val="none" w:color="000000" w:sz="4" w:space="0"/>
           <w:bottom w:val="single" w:color="000000" w:themeColor="accent6" w:themeTint="90" w:sz="4" w:space="0"/>
-          <w:right w:val="none"/>
+          <w:right w:val="none" w:color="000000" w:sz="4" w:space="0"/>
         </w:tcBorders>
       </w:tcPr>
     </w:tblStylePr>
@@ -14724,12 +14887,12 @@
         <w:tblBorders/>
       </w:tblPr>
       <w:tcPr>
-        <w:shd w:color="ffffff"/>
+        <w:shd w:val="clear" w:color="ffffff"/>
         <w:tcBorders>
-          <w:top w:val="none"/>
+          <w:top w:val="none" w:color="000000" w:sz="4" w:space="0"/>
           <w:left w:val="single" w:color="000000" w:themeColor="accent6" w:themeTint="90" w:sz="4" w:space="0"/>
-          <w:bottom w:val="none"/>
-          <w:right w:val="none"/>
+          <w:bottom w:val="none" w:color="000000" w:sz="4" w:space="0"/>
+          <w:right w:val="none" w:color="000000" w:sz="4" w:space="0"/>
         </w:tcBorders>
       </w:tcPr>
     </w:tblStylePr>
@@ -14752,9 +14915,9 @@
         <w:shd w:val="clear" w:color="ffffff" w:themeColor="light1" w:fill="ffffff" w:themeFill="light1"/>
         <w:tcBorders>
           <w:top w:val="single" w:color="000000" w:themeColor="accent6" w:themeTint="90" w:sz="4" w:space="0"/>
-          <w:left w:val="none"/>
-          <w:bottom w:val="none"/>
-          <w:right w:val="none"/>
+          <w:left w:val="none" w:color="000000" w:sz="4" w:space="0"/>
+          <w:bottom w:val="none" w:color="000000" w:sz="4" w:space="0"/>
+          <w:right w:val="none" w:color="000000" w:sz="4" w:space="0"/>
         </w:tcBorders>
       </w:tcPr>
     </w:tblStylePr>
@@ -14824,9 +14987,9 @@
       </w:tcPr>
     </w:tblStylePr>
   </w:style>
-  <w:style w:type="table" w:styleId="104">
+  <w:style w:type="table" w:styleId="752">
     <w:name w:val="List Table 1 Light"/>
-    <w:basedOn w:val="618"/>
+    <w:basedOn w:val="841"/>
     <w:uiPriority w:val="99"/>
     <w:pPr>
       <w:pBdr/>
@@ -15040,9 +15203,9 @@
       </w:tcPr>
     </w:tblStylePr>
   </w:style>
-  <w:style w:type="table" w:styleId="105">
+  <w:style w:type="table" w:styleId="753">
     <w:name w:val="List Table 1 Light - Accent 1"/>
-    <w:basedOn w:val="618"/>
+    <w:basedOn w:val="841"/>
     <w:uiPriority w:val="99"/>
     <w:pPr>
       <w:pBdr/>
@@ -15256,9 +15419,9 @@
       </w:tcPr>
     </w:tblStylePr>
   </w:style>
-  <w:style w:type="table" w:styleId="106">
+  <w:style w:type="table" w:styleId="754">
     <w:name w:val="List Table 1 Light - Accent 2"/>
-    <w:basedOn w:val="618"/>
+    <w:basedOn w:val="841"/>
     <w:uiPriority w:val="99"/>
     <w:pPr>
       <w:pBdr/>
@@ -15472,9 +15635,9 @@
       </w:tcPr>
     </w:tblStylePr>
   </w:style>
-  <w:style w:type="table" w:styleId="107">
+  <w:style w:type="table" w:styleId="755">
     <w:name w:val="List Table 1 Light - Accent 3"/>
-    <w:basedOn w:val="618"/>
+    <w:basedOn w:val="841"/>
     <w:uiPriority w:val="99"/>
     <w:pPr>
       <w:pBdr/>
@@ -15688,9 +15851,9 @@
       </w:tcPr>
     </w:tblStylePr>
   </w:style>
-  <w:style w:type="table" w:styleId="108">
+  <w:style w:type="table" w:styleId="756">
     <w:name w:val="List Table 1 Light - Accent 4"/>
-    <w:basedOn w:val="618"/>
+    <w:basedOn w:val="841"/>
     <w:uiPriority w:val="99"/>
     <w:pPr>
       <w:pBdr/>
@@ -15904,9 +16067,9 @@
       </w:tcPr>
     </w:tblStylePr>
   </w:style>
-  <w:style w:type="table" w:styleId="109">
+  <w:style w:type="table" w:styleId="757">
     <w:name w:val="List Table 1 Light - Accent 5"/>
-    <w:basedOn w:val="618"/>
+    <w:basedOn w:val="841"/>
     <w:uiPriority w:val="99"/>
     <w:pPr>
       <w:pBdr/>
@@ -16120,9 +16283,9 @@
       </w:tcPr>
     </w:tblStylePr>
   </w:style>
-  <w:style w:type="table" w:styleId="110">
+  <w:style w:type="table" w:styleId="758">
     <w:name w:val="List Table 1 Light - Accent 6"/>
-    <w:basedOn w:val="618"/>
+    <w:basedOn w:val="841"/>
     <w:uiPriority w:val="99"/>
     <w:pPr>
       <w:pBdr/>
@@ -16336,9 +16499,9 @@
       </w:tcPr>
     </w:tblStylePr>
   </w:style>
-  <w:style w:type="table" w:styleId="111">
+  <w:style w:type="table" w:styleId="759">
     <w:name w:val="List Table 2"/>
-    <w:basedOn w:val="618"/>
+    <w:basedOn w:val="841"/>
     <w:uiPriority w:val="99"/>
     <w:pPr>
       <w:pBdr/>
@@ -16574,9 +16737,9 @@
       </w:tcPr>
     </w:tblStylePr>
   </w:style>
-  <w:style w:type="table" w:styleId="112">
+  <w:style w:type="table" w:styleId="760">
     <w:name w:val="List Table 2 - Accent 1"/>
-    <w:basedOn w:val="618"/>
+    <w:basedOn w:val="841"/>
     <w:uiPriority w:val="99"/>
     <w:pPr>
       <w:pBdr/>
@@ -16812,9 +16975,9 @@
       </w:tcPr>
     </w:tblStylePr>
   </w:style>
-  <w:style w:type="table" w:styleId="113">
+  <w:style w:type="table" w:styleId="761">
     <w:name w:val="List Table 2 - Accent 2"/>
-    <w:basedOn w:val="618"/>
+    <w:basedOn w:val="841"/>
     <w:uiPriority w:val="99"/>
     <w:pPr>
       <w:pBdr/>
@@ -17050,9 +17213,9 @@
       </w:tcPr>
     </w:tblStylePr>
   </w:style>
-  <w:style w:type="table" w:styleId="114">
+  <w:style w:type="table" w:styleId="762">
     <w:name w:val="List Table 2 - Accent 3"/>
-    <w:basedOn w:val="618"/>
+    <w:basedOn w:val="841"/>
     <w:uiPriority w:val="99"/>
     <w:pPr>
       <w:pBdr/>
@@ -17288,9 +17451,9 @@
       </w:tcPr>
     </w:tblStylePr>
   </w:style>
-  <w:style w:type="table" w:styleId="115">
+  <w:style w:type="table" w:styleId="763">
     <w:name w:val="List Table 2 - Accent 4"/>
-    <w:basedOn w:val="618"/>
+    <w:basedOn w:val="841"/>
     <w:uiPriority w:val="99"/>
     <w:pPr>
       <w:pBdr/>
@@ -17526,9 +17689,9 @@
       </w:tcPr>
     </w:tblStylePr>
   </w:style>
-  <w:style w:type="table" w:styleId="116">
+  <w:style w:type="table" w:styleId="764">
     <w:name w:val="List Table 2 - Accent 5"/>
-    <w:basedOn w:val="618"/>
+    <w:basedOn w:val="841"/>
     <w:uiPriority w:val="99"/>
     <w:pPr>
       <w:pBdr/>
@@ -17764,9 +17927,9 @@
       </w:tcPr>
     </w:tblStylePr>
   </w:style>
-  <w:style w:type="table" w:styleId="117">
+  <w:style w:type="table" w:styleId="765">
     <w:name w:val="List Table 2 - Accent 6"/>
-    <w:basedOn w:val="618"/>
+    <w:basedOn w:val="841"/>
     <w:uiPriority w:val="99"/>
     <w:pPr>
       <w:pBdr/>
@@ -18002,9 +18165,9 @@
       </w:tcPr>
     </w:tblStylePr>
   </w:style>
-  <w:style w:type="table" w:styleId="118">
+  <w:style w:type="table" w:styleId="766">
     <w:name w:val="List Table 3"/>
-    <w:basedOn w:val="618"/>
+    <w:basedOn w:val="841"/>
     <w:uiPriority w:val="99"/>
     <w:pPr>
       <w:pBdr/>
@@ -18230,9 +18393,9 @@
       </w:tcPr>
     </w:tblStylePr>
   </w:style>
-  <w:style w:type="table" w:styleId="119">
+  <w:style w:type="table" w:styleId="767">
     <w:name w:val="List Table 3 - Accent 1"/>
-    <w:basedOn w:val="618"/>
+    <w:basedOn w:val="841"/>
     <w:uiPriority w:val="99"/>
     <w:pPr>
       <w:pBdr/>
@@ -18458,9 +18621,9 @@
       </w:tcPr>
     </w:tblStylePr>
   </w:style>
-  <w:style w:type="table" w:styleId="120">
+  <w:style w:type="table" w:styleId="768">
     <w:name w:val="List Table 3 - Accent 2"/>
-    <w:basedOn w:val="618"/>
+    <w:basedOn w:val="841"/>
     <w:uiPriority w:val="99"/>
     <w:pPr>
       <w:pBdr/>
@@ -18686,9 +18849,9 @@
       </w:tcPr>
     </w:tblStylePr>
   </w:style>
-  <w:style w:type="table" w:styleId="121">
+  <w:style w:type="table" w:styleId="769">
     <w:name w:val="List Table 3 - Accent 3"/>
-    <w:basedOn w:val="618"/>
+    <w:basedOn w:val="841"/>
     <w:uiPriority w:val="99"/>
     <w:pPr>
       <w:pBdr/>
@@ -18914,9 +19077,9 @@
       </w:tcPr>
     </w:tblStylePr>
   </w:style>
-  <w:style w:type="table" w:styleId="122">
+  <w:style w:type="table" w:styleId="770">
     <w:name w:val="List Table 3 - Accent 4"/>
-    <w:basedOn w:val="618"/>
+    <w:basedOn w:val="841"/>
     <w:uiPriority w:val="99"/>
     <w:pPr>
       <w:pBdr/>
@@ -19142,9 +19305,9 @@
       </w:tcPr>
     </w:tblStylePr>
   </w:style>
-  <w:style w:type="table" w:styleId="123">
+  <w:style w:type="table" w:styleId="771">
     <w:name w:val="List Table 3 - Accent 5"/>
-    <w:basedOn w:val="618"/>
+    <w:basedOn w:val="841"/>
     <w:uiPriority w:val="99"/>
     <w:pPr>
       <w:pBdr/>
@@ -19370,9 +19533,9 @@
       </w:tcPr>
     </w:tblStylePr>
   </w:style>
-  <w:style w:type="table" w:styleId="124">
+  <w:style w:type="table" w:styleId="772">
     <w:name w:val="List Table 3 - Accent 6"/>
-    <w:basedOn w:val="618"/>
+    <w:basedOn w:val="841"/>
     <w:uiPriority w:val="99"/>
     <w:pPr>
       <w:pBdr/>
@@ -19598,9 +19761,9 @@
       </w:tcPr>
     </w:tblStylePr>
   </w:style>
-  <w:style w:type="table" w:styleId="125">
+  <w:style w:type="table" w:styleId="773">
     <w:name w:val="List Table 4"/>
-    <w:basedOn w:val="618"/>
+    <w:basedOn w:val="841"/>
     <w:uiPriority w:val="99"/>
     <w:pPr>
       <w:pBdr/>
@@ -19823,9 +19986,9 @@
       </w:tcPr>
     </w:tblStylePr>
   </w:style>
-  <w:style w:type="table" w:styleId="126">
+  <w:style w:type="table" w:styleId="774">
     <w:name w:val="List Table 4 - Accent 1"/>
-    <w:basedOn w:val="618"/>
+    <w:basedOn w:val="841"/>
     <w:uiPriority w:val="99"/>
     <w:pPr>
       <w:pBdr/>
@@ -20048,9 +20211,9 @@
       </w:tcPr>
     </w:tblStylePr>
   </w:style>
-  <w:style w:type="table" w:styleId="127">
+  <w:style w:type="table" w:styleId="775">
     <w:name w:val="List Table 4 - Accent 2"/>
-    <w:basedOn w:val="618"/>
+    <w:basedOn w:val="841"/>
     <w:uiPriority w:val="99"/>
     <w:pPr>
       <w:pBdr/>
@@ -20273,9 +20436,9 @@
       </w:tcPr>
     </w:tblStylePr>
   </w:style>
-  <w:style w:type="table" w:styleId="128">
+  <w:style w:type="table" w:styleId="776">
     <w:name w:val="List Table 4 - Accent 3"/>
-    <w:basedOn w:val="618"/>
+    <w:basedOn w:val="841"/>
     <w:uiPriority w:val="99"/>
     <w:pPr>
       <w:pBdr/>
@@ -20498,9 +20661,9 @@
       </w:tcPr>
     </w:tblStylePr>
   </w:style>
-  <w:style w:type="table" w:styleId="129">
+  <w:style w:type="table" w:styleId="777">
     <w:name w:val="List Table 4 - Accent 4"/>
-    <w:basedOn w:val="618"/>
+    <w:basedOn w:val="841"/>
     <w:uiPriority w:val="99"/>
     <w:pPr>
       <w:pBdr/>
@@ -20723,9 +20886,9 @@
       </w:tcPr>
     </w:tblStylePr>
   </w:style>
-  <w:style w:type="table" w:styleId="130">
+  <w:style w:type="table" w:styleId="778">
     <w:name w:val="List Table 4 - Accent 5"/>
-    <w:basedOn w:val="618"/>
+    <w:basedOn w:val="841"/>
     <w:uiPriority w:val="99"/>
     <w:pPr>
       <w:pBdr/>
@@ -20948,9 +21111,9 @@
       </w:tcPr>
     </w:tblStylePr>
   </w:style>
-  <w:style w:type="table" w:styleId="131">
+  <w:style w:type="table" w:styleId="779">
     <w:name w:val="List Table 4 - Accent 6"/>
-    <w:basedOn w:val="618"/>
+    <w:basedOn w:val="841"/>
     <w:uiPriority w:val="99"/>
     <w:pPr>
       <w:pBdr/>
@@ -21173,9 +21336,9 @@
       </w:tcPr>
     </w:tblStylePr>
   </w:style>
-  <w:style w:type="table" w:styleId="132">
+  <w:style w:type="table" w:styleId="780">
     <w:name w:val="List Table 5 Dark"/>
-    <w:basedOn w:val="618"/>
+    <w:basedOn w:val="841"/>
     <w:uiPriority w:val="99"/>
     <w:pPr>
       <w:pBdr/>
@@ -21415,9 +21578,9 @@
       </w:tcPr>
     </w:tblStylePr>
   </w:style>
-  <w:style w:type="table" w:styleId="133">
+  <w:style w:type="table" w:styleId="781">
     <w:name w:val="List Table 5 Dark - Accent 1"/>
-    <w:basedOn w:val="618"/>
+    <w:basedOn w:val="841"/>
     <w:uiPriority w:val="99"/>
     <w:pPr>
       <w:pBdr/>
@@ -21657,9 +21820,9 @@
       </w:tcPr>
     </w:tblStylePr>
   </w:style>
-  <w:style w:type="table" w:styleId="134">
+  <w:style w:type="table" w:styleId="782">
     <w:name w:val="List Table 5 Dark - Accent 2"/>
-    <w:basedOn w:val="618"/>
+    <w:basedOn w:val="841"/>
     <w:uiPriority w:val="99"/>
     <w:pPr>
       <w:pBdr/>
@@ -21899,9 +22062,9 @@
       </w:tcPr>
     </w:tblStylePr>
   </w:style>
-  <w:style w:type="table" w:styleId="135">
+  <w:style w:type="table" w:styleId="783">
     <w:name w:val="List Table 5 Dark - Accent 3"/>
-    <w:basedOn w:val="618"/>
+    <w:basedOn w:val="841"/>
     <w:uiPriority w:val="99"/>
     <w:pPr>
       <w:pBdr/>
@@ -22141,9 +22304,9 @@
       </w:tcPr>
     </w:tblStylePr>
   </w:style>
-  <w:style w:type="table" w:styleId="136">
+  <w:style w:type="table" w:styleId="784">
     <w:name w:val="List Table 5 Dark - Accent 4"/>
-    <w:basedOn w:val="618"/>
+    <w:basedOn w:val="841"/>
     <w:uiPriority w:val="99"/>
     <w:pPr>
       <w:pBdr/>
@@ -22383,9 +22546,9 @@
       </w:tcPr>
     </w:tblStylePr>
   </w:style>
-  <w:style w:type="table" w:styleId="137">
+  <w:style w:type="table" w:styleId="785">
     <w:name w:val="List Table 5 Dark - Accent 5"/>
-    <w:basedOn w:val="618"/>
+    <w:basedOn w:val="841"/>
     <w:uiPriority w:val="99"/>
     <w:pPr>
       <w:pBdr/>
@@ -22625,9 +22788,9 @@
       </w:tcPr>
     </w:tblStylePr>
   </w:style>
-  <w:style w:type="table" w:styleId="138">
+  <w:style w:type="table" w:styleId="786">
     <w:name w:val="List Table 5 Dark - Accent 6"/>
-    <w:basedOn w:val="618"/>
+    <w:basedOn w:val="841"/>
     <w:uiPriority w:val="99"/>
     <w:pPr>
       <w:pBdr/>
@@ -22867,9 +23030,9 @@
       </w:tcPr>
     </w:tblStylePr>
   </w:style>
-  <w:style w:type="table" w:styleId="139">
+  <w:style w:type="table" w:styleId="787">
     <w:name w:val="List Table 6 Colorful"/>
-    <w:basedOn w:val="618"/>
+    <w:basedOn w:val="841"/>
     <w:uiPriority w:val="99"/>
     <w:pPr>
       <w:pBdr/>
@@ -23090,9 +23253,9 @@
       </w:tcPr>
     </w:tblStylePr>
   </w:style>
-  <w:style w:type="table" w:styleId="140">
+  <w:style w:type="table" w:styleId="788">
     <w:name w:val="List Table 6 Colorful - Accent 1"/>
-    <w:basedOn w:val="618"/>
+    <w:basedOn w:val="841"/>
     <w:uiPriority w:val="99"/>
     <w:pPr>
       <w:pBdr/>
@@ -23313,9 +23476,9 @@
       </w:tcPr>
     </w:tblStylePr>
   </w:style>
-  <w:style w:type="table" w:styleId="141">
+  <w:style w:type="table" w:styleId="789">
     <w:name w:val="List Table 6 Colorful - Accent 2"/>
-    <w:basedOn w:val="618"/>
+    <w:basedOn w:val="841"/>
     <w:uiPriority w:val="99"/>
     <w:pPr>
       <w:pBdr/>
@@ -23536,9 +23699,9 @@
       </w:tcPr>
     </w:tblStylePr>
   </w:style>
-  <w:style w:type="table" w:styleId="142">
+  <w:style w:type="table" w:styleId="790">
     <w:name w:val="List Table 6 Colorful - Accent 3"/>
-    <w:basedOn w:val="618"/>
+    <w:basedOn w:val="841"/>
     <w:uiPriority w:val="99"/>
     <w:pPr>
       <w:pBdr/>
@@ -23759,9 +23922,9 @@
       </w:tcPr>
     </w:tblStylePr>
   </w:style>
-  <w:style w:type="table" w:styleId="143">
+  <w:style w:type="table" w:styleId="791">
     <w:name w:val="List Table 6 Colorful - Accent 4"/>
-    <w:basedOn w:val="618"/>
+    <w:basedOn w:val="841"/>
     <w:uiPriority w:val="99"/>
     <w:pPr>
       <w:pBdr/>
@@ -23982,9 +24145,9 @@
       </w:tcPr>
     </w:tblStylePr>
   </w:style>
-  <w:style w:type="table" w:styleId="144">
+  <w:style w:type="table" w:styleId="792">
     <w:name w:val="List Table 6 Colorful - Accent 5"/>
-    <w:basedOn w:val="618"/>
+    <w:basedOn w:val="841"/>
     <w:uiPriority w:val="99"/>
     <w:pPr>
       <w:pBdr/>
@@ -24205,9 +24368,9 @@
       </w:tcPr>
     </w:tblStylePr>
   </w:style>
-  <w:style w:type="table" w:styleId="145">
+  <w:style w:type="table" w:styleId="793">
     <w:name w:val="List Table 6 Colorful - Accent 6"/>
-    <w:basedOn w:val="618"/>
+    <w:basedOn w:val="841"/>
     <w:uiPriority w:val="99"/>
     <w:pPr>
       <w:pBdr/>
@@ -24428,9 +24591,9 @@
       </w:tcPr>
     </w:tblStylePr>
   </w:style>
-  <w:style w:type="table" w:styleId="146">
+  <w:style w:type="table" w:styleId="794">
     <w:name w:val="List Table 7 Colorful"/>
-    <w:basedOn w:val="618"/>
+    <w:basedOn w:val="841"/>
     <w:uiPriority w:val="99"/>
     <w:pPr>
       <w:pBdr/>
@@ -24529,11 +24692,11 @@
         <w:tblBorders/>
       </w:tblPr>
       <w:tcPr>
-        <w:shd w:color="ffffff"/>
+        <w:shd w:val="clear" w:color="ffffff"/>
         <w:tcBorders>
-          <w:top w:val="none"/>
-          <w:left w:val="none"/>
-          <w:bottom w:val="none"/>
+          <w:top w:val="none" w:color="000000" w:sz="4" w:space="0"/>
+          <w:left w:val="none" w:color="000000" w:sz="4" w:space="0"/>
+          <w:bottom w:val="none" w:color="000000" w:sz="4" w:space="0"/>
           <w:right w:val="single" w:color="000000" w:themeColor="text1" w:themeTint="80" w:sz="4" w:space="0"/>
         </w:tcBorders>
       </w:tcPr>
@@ -24556,10 +24719,10 @@
       <w:tcPr>
         <w:shd w:val="clear" w:color="ffffff" w:themeColor="light1" w:fill="ffffff" w:themeFill="light1"/>
         <w:tcBorders>
-          <w:top w:val="none"/>
-          <w:left w:val="none"/>
+          <w:top w:val="none" w:color="000000" w:sz="4" w:space="0"/>
+          <w:left w:val="none" w:color="000000" w:sz="4" w:space="0"/>
           <w:bottom w:val="single" w:color="000000" w:themeColor="text1" w:themeTint="80" w:sz="4" w:space="0"/>
-          <w:right w:val="none"/>
+          <w:right w:val="none" w:color="000000" w:sz="4" w:space="0"/>
         </w:tcBorders>
       </w:tcPr>
     </w:tblStylePr>
@@ -24579,12 +24742,12 @@
         <w:tblBorders/>
       </w:tblPr>
       <w:tcPr>
-        <w:shd w:color="ffffff"/>
+        <w:shd w:val="clear" w:color="ffffff"/>
         <w:tcBorders>
-          <w:top w:val="none"/>
+          <w:top w:val="none" w:color="000000" w:sz="4" w:space="0"/>
           <w:left w:val="single" w:color="000000" w:themeColor="text1" w:themeTint="80" w:sz="4" w:space="0"/>
-          <w:bottom w:val="none"/>
-          <w:right w:val="none"/>
+          <w:bottom w:val="none" w:color="000000" w:sz="4" w:space="0"/>
+          <w:right w:val="none" w:color="000000" w:sz="4" w:space="0"/>
         </w:tcBorders>
       </w:tcPr>
     </w:tblStylePr>
@@ -24607,9 +24770,9 @@
         <w:shd w:val="clear" w:color="ffffff" w:themeColor="light1" w:fill="ffffff" w:themeFill="light1"/>
         <w:tcBorders>
           <w:top w:val="single" w:color="000000" w:themeColor="text1" w:themeTint="80" w:sz="4" w:space="0"/>
-          <w:left w:val="none"/>
-          <w:bottom w:val="none"/>
-          <w:right w:val="none"/>
+          <w:left w:val="none" w:color="000000" w:sz="4" w:space="0"/>
+          <w:bottom w:val="none" w:color="000000" w:sz="4" w:space="0"/>
+          <w:right w:val="none" w:color="000000" w:sz="4" w:space="0"/>
         </w:tcBorders>
       </w:tcPr>
     </w:tblStylePr>
@@ -24684,9 +24847,9 @@
       </w:tcPr>
     </w:tblStylePr>
   </w:style>
-  <w:style w:type="table" w:styleId="147">
+  <w:style w:type="table" w:styleId="795">
     <w:name w:val="List Table 7 Colorful - Accent 1"/>
-    <w:basedOn w:val="618"/>
+    <w:basedOn w:val="841"/>
     <w:uiPriority w:val="99"/>
     <w:pPr>
       <w:pBdr/>
@@ -24785,11 +24948,11 @@
         <w:tblBorders/>
       </w:tblPr>
       <w:tcPr>
-        <w:shd w:color="ffffff"/>
+        <w:shd w:val="clear" w:color="ffffff"/>
         <w:tcBorders>
-          <w:top w:val="none"/>
-          <w:left w:val="none"/>
-          <w:bottom w:val="none"/>
+          <w:top w:val="none" w:color="000000" w:sz="4" w:space="0"/>
+          <w:left w:val="none" w:color="000000" w:sz="4" w:space="0"/>
+          <w:bottom w:val="none" w:color="000000" w:sz="4" w:space="0"/>
           <w:right w:val="single" w:color="000000" w:themeColor="accent1" w:sz="4" w:space="0"/>
         </w:tcBorders>
       </w:tcPr>
@@ -24812,10 +24975,10 @@
       <w:tcPr>
         <w:shd w:val="clear" w:color="ffffff" w:themeColor="light1" w:fill="ffffff" w:themeFill="light1"/>
         <w:tcBorders>
-          <w:top w:val="none"/>
-          <w:left w:val="none"/>
+          <w:top w:val="none" w:color="000000" w:sz="4" w:space="0"/>
+          <w:left w:val="none" w:color="000000" w:sz="4" w:space="0"/>
           <w:bottom w:val="single" w:color="000000" w:themeColor="accent1" w:sz="4" w:space="0"/>
-          <w:right w:val="none"/>
+          <w:right w:val="none" w:color="000000" w:sz="4" w:space="0"/>
         </w:tcBorders>
       </w:tcPr>
     </w:tblStylePr>
@@ -24835,12 +24998,12 @@
         <w:tblBorders/>
       </w:tblPr>
       <w:tcPr>
-        <w:shd w:color="ffffff"/>
+        <w:shd w:val="clear" w:color="ffffff"/>
         <w:tcBorders>
-          <w:top w:val="none"/>
+          <w:top w:val="none" w:color="000000" w:sz="4" w:space="0"/>
           <w:left w:val="single" w:color="000000" w:themeColor="accent1" w:sz="4" w:space="0"/>
-          <w:bottom w:val="none"/>
-          <w:right w:val="none"/>
+          <w:bottom w:val="none" w:color="000000" w:sz="4" w:space="0"/>
+          <w:right w:val="none" w:color="000000" w:sz="4" w:space="0"/>
         </w:tcBorders>
       </w:tcPr>
     </w:tblStylePr>
@@ -24863,9 +25026,9 @@
         <w:shd w:val="clear" w:color="ffffff" w:themeColor="light1" w:fill="ffffff" w:themeFill="light1"/>
         <w:tcBorders>
           <w:top w:val="single" w:color="000000" w:themeColor="accent1" w:sz="4" w:space="0"/>
-          <w:left w:val="none"/>
-          <w:bottom w:val="none"/>
-          <w:right w:val="none"/>
+          <w:left w:val="none" w:color="000000" w:sz="4" w:space="0"/>
+          <w:bottom w:val="none" w:color="000000" w:sz="4" w:space="0"/>
+          <w:right w:val="none" w:color="000000" w:sz="4" w:space="0"/>
         </w:tcBorders>
       </w:tcPr>
     </w:tblStylePr>
@@ -24940,9 +25103,9 @@
       </w:tcPr>
     </w:tblStylePr>
   </w:style>
-  <w:style w:type="table" w:styleId="148">
+  <w:style w:type="table" w:styleId="796">
     <w:name w:val="List Table 7 Colorful - Accent 2"/>
-    <w:basedOn w:val="618"/>
+    <w:basedOn w:val="841"/>
     <w:uiPriority w:val="99"/>
     <w:pPr>
       <w:pBdr/>
@@ -25041,11 +25204,11 @@
         <w:tblBorders/>
       </w:tblPr>
       <w:tcPr>
-        <w:shd w:color="ffffff"/>
+        <w:shd w:val="clear" w:color="ffffff"/>
         <w:tcBorders>
-          <w:top w:val="none"/>
-          <w:left w:val="none"/>
-          <w:bottom w:val="none"/>
+          <w:top w:val="none" w:color="000000" w:sz="4" w:space="0"/>
+          <w:left w:val="none" w:color="000000" w:sz="4" w:space="0"/>
+          <w:bottom w:val="none" w:color="000000" w:sz="4" w:space="0"/>
           <w:right w:val="single" w:color="000000" w:themeColor="accent2" w:themeTint="97" w:sz="4" w:space="0"/>
         </w:tcBorders>
       </w:tcPr>
@@ -25068,10 +25231,10 @@
       <w:tcPr>
         <w:shd w:val="clear" w:color="ffffff" w:themeColor="light1" w:fill="ffffff" w:themeFill="light1"/>
         <w:tcBorders>
-          <w:top w:val="none"/>
-          <w:left w:val="none"/>
+          <w:top w:val="none" w:color="000000" w:sz="4" w:space="0"/>
+          <w:left w:val="none" w:color="000000" w:sz="4" w:space="0"/>
           <w:bottom w:val="single" w:color="000000" w:themeColor="accent2" w:themeTint="97" w:sz="4" w:space="0"/>
-          <w:right w:val="none"/>
+          <w:right w:val="none" w:color="000000" w:sz="4" w:space="0"/>
         </w:tcBorders>
       </w:tcPr>
     </w:tblStylePr>
@@ -25091,12 +25254,12 @@
         <w:tblBorders/>
       </w:tblPr>
       <w:tcPr>
-        <w:shd w:color="ffffff"/>
+        <w:shd w:val="clear" w:color="ffffff"/>
         <w:tcBorders>
-          <w:top w:val="none"/>
+          <w:top w:val="none" w:color="000000" w:sz="4" w:space="0"/>
           <w:left w:val="single" w:color="000000" w:themeColor="accent2" w:themeTint="97" w:sz="4" w:space="0"/>
-          <w:bottom w:val="none"/>
-          <w:right w:val="none"/>
+          <w:bottom w:val="none" w:color="000000" w:sz="4" w:space="0"/>
+          <w:right w:val="none" w:color="000000" w:sz="4" w:space="0"/>
         </w:tcBorders>
       </w:tcPr>
     </w:tblStylePr>
@@ -25119,9 +25282,9 @@
         <w:shd w:val="clear" w:color="ffffff" w:themeColor="light1" w:fill="ffffff" w:themeFill="light1"/>
         <w:tcBorders>
           <w:top w:val="single" w:color="000000" w:themeColor="accent2" w:themeTint="97" w:sz="4" w:space="0"/>
-          <w:left w:val="none"/>
-          <w:bottom w:val="none"/>
-          <w:right w:val="none"/>
+          <w:left w:val="none" w:color="000000" w:sz="4" w:space="0"/>
+          <w:bottom w:val="none" w:color="000000" w:sz="4" w:space="0"/>
+          <w:right w:val="none" w:color="000000" w:sz="4" w:space="0"/>
         </w:tcBorders>
       </w:tcPr>
     </w:tblStylePr>
@@ -25196,9 +25359,9 @@
       </w:tcPr>
     </w:tblStylePr>
   </w:style>
-  <w:style w:type="table" w:styleId="149">
+  <w:style w:type="table" w:styleId="797">
     <w:name w:val="List Table 7 Colorful - Accent 3"/>
-    <w:basedOn w:val="618"/>
+    <w:basedOn w:val="841"/>
     <w:uiPriority w:val="99"/>
     <w:pPr>
       <w:pBdr/>
@@ -25297,11 +25460,11 @@
         <w:tblBorders/>
       </w:tblPr>
       <w:tcPr>
-        <w:shd w:color="ffffff"/>
+        <w:shd w:val="clear" w:color="ffffff"/>
         <w:tcBorders>
-          <w:top w:val="none"/>
-          <w:left w:val="none"/>
-          <w:bottom w:val="none"/>
+          <w:top w:val="none" w:color="000000" w:sz="4" w:space="0"/>
+          <w:left w:val="none" w:color="000000" w:sz="4" w:space="0"/>
+          <w:bottom w:val="none" w:color="000000" w:sz="4" w:space="0"/>
           <w:right w:val="single" w:color="000000" w:themeColor="accent3" w:themeTint="98" w:sz="4" w:space="0"/>
         </w:tcBorders>
       </w:tcPr>
@@ -25324,10 +25487,10 @@
       <w:tcPr>
         <w:shd w:val="clear" w:color="ffffff" w:themeColor="light1" w:fill="ffffff" w:themeFill="light1"/>
         <w:tcBorders>
-          <w:top w:val="none"/>
-          <w:left w:val="none"/>
+          <w:top w:val="none" w:color="000000" w:sz="4" w:space="0"/>
+          <w:left w:val="none" w:color="000000" w:sz="4" w:space="0"/>
           <w:bottom w:val="single" w:color="000000" w:themeColor="accent3" w:themeTint="98" w:sz="4" w:space="0"/>
-          <w:right w:val="none"/>
+          <w:right w:val="none" w:color="000000" w:sz="4" w:space="0"/>
         </w:tcBorders>
       </w:tcPr>
     </w:tblStylePr>
@@ -25347,12 +25510,12 @@
         <w:tblBorders/>
       </w:tblPr>
       <w:tcPr>
-        <w:shd w:color="ffffff"/>
+        <w:shd w:val="clear" w:color="ffffff"/>
         <w:tcBorders>
-          <w:top w:val="none"/>
+          <w:top w:val="none" w:color="000000" w:sz="4" w:space="0"/>
           <w:left w:val="single" w:color="000000" w:themeColor="accent3" w:themeTint="98" w:sz="4" w:space="0"/>
-          <w:bottom w:val="none"/>
-          <w:right w:val="none"/>
+          <w:bottom w:val="none" w:color="000000" w:sz="4" w:space="0"/>
+          <w:right w:val="none" w:color="000000" w:sz="4" w:space="0"/>
         </w:tcBorders>
       </w:tcPr>
     </w:tblStylePr>
@@ -25375,9 +25538,9 @@
         <w:shd w:val="clear" w:color="ffffff" w:themeColor="light1" w:fill="ffffff" w:themeFill="light1"/>
         <w:tcBorders>
           <w:top w:val="single" w:color="000000" w:themeColor="accent3" w:themeTint="98" w:sz="4" w:space="0"/>
-          <w:left w:val="none"/>
-          <w:bottom w:val="none"/>
-          <w:right w:val="none"/>
+          <w:left w:val="none" w:color="000000" w:sz="4" w:space="0"/>
+          <w:bottom w:val="none" w:color="000000" w:sz="4" w:space="0"/>
+          <w:right w:val="none" w:color="000000" w:sz="4" w:space="0"/>
         </w:tcBorders>
       </w:tcPr>
     </w:tblStylePr>
@@ -25452,9 +25615,9 @@
       </w:tcPr>
     </w:tblStylePr>
   </w:style>
-  <w:style w:type="table" w:styleId="150">
+  <w:style w:type="table" w:styleId="798">
     <w:name w:val="List Table 7 Colorful - Accent 4"/>
-    <w:basedOn w:val="618"/>
+    <w:basedOn w:val="841"/>
     <w:uiPriority w:val="99"/>
     <w:pPr>
       <w:pBdr/>
@@ -25553,11 +25716,11 @@
         <w:tblBorders/>
       </w:tblPr>
       <w:tcPr>
-        <w:shd w:color="ffffff"/>
+        <w:shd w:val="clear" w:color="ffffff"/>
         <w:tcBorders>
-          <w:top w:val="none"/>
-          <w:left w:val="none"/>
-          <w:bottom w:val="none"/>
+          <w:top w:val="none" w:color="000000" w:sz="4" w:space="0"/>
+          <w:left w:val="none" w:color="000000" w:sz="4" w:space="0"/>
+          <w:bottom w:val="none" w:color="000000" w:sz="4" w:space="0"/>
           <w:right w:val="single" w:color="000000" w:themeColor="accent4" w:themeTint="9A" w:sz="4" w:space="0"/>
         </w:tcBorders>
       </w:tcPr>
@@ -25580,10 +25743,10 @@
       <w:tcPr>
         <w:shd w:val="clear" w:color="ffffff" w:themeColor="light1" w:fill="ffffff" w:themeFill="light1"/>
         <w:tcBorders>
-          <w:top w:val="none"/>
-          <w:left w:val="none"/>
+          <w:top w:val="none" w:color="000000" w:sz="4" w:space="0"/>
+          <w:left w:val="none" w:color="000000" w:sz="4" w:space="0"/>
           <w:bottom w:val="single" w:color="000000" w:themeColor="accent4" w:themeTint="9A" w:sz="4" w:space="0"/>
-          <w:right w:val="none"/>
+          <w:right w:val="none" w:color="000000" w:sz="4" w:space="0"/>
         </w:tcBorders>
       </w:tcPr>
     </w:tblStylePr>
@@ -25603,12 +25766,12 @@
         <w:tblBorders/>
       </w:tblPr>
       <w:tcPr>
-        <w:shd w:color="ffffff"/>
+        <w:shd w:val="clear" w:color="ffffff"/>
         <w:tcBorders>
-          <w:top w:val="none"/>
+          <w:top w:val="none" w:color="000000" w:sz="4" w:space="0"/>
           <w:left w:val="single" w:color="000000" w:themeColor="accent4" w:themeTint="9A" w:sz="4" w:space="0"/>
-          <w:bottom w:val="none"/>
-          <w:right w:val="none"/>
+          <w:bottom w:val="none" w:color="000000" w:sz="4" w:space="0"/>
+          <w:right w:val="none" w:color="000000" w:sz="4" w:space="0"/>
         </w:tcBorders>
       </w:tcPr>
     </w:tblStylePr>
@@ -25631,9 +25794,9 @@
         <w:shd w:val="clear" w:color="ffffff" w:themeColor="light1" w:fill="ffffff" w:themeFill="light1"/>
         <w:tcBorders>
           <w:top w:val="single" w:color="000000" w:themeColor="accent4" w:themeTint="9A" w:sz="4" w:space="0"/>
-          <w:left w:val="none"/>
-          <w:bottom w:val="none"/>
-          <w:right w:val="none"/>
+          <w:left w:val="none" w:color="000000" w:sz="4" w:space="0"/>
+          <w:bottom w:val="none" w:color="000000" w:sz="4" w:space="0"/>
+          <w:right w:val="none" w:color="000000" w:sz="4" w:space="0"/>
         </w:tcBorders>
       </w:tcPr>
     </w:tblStylePr>
@@ -25708,9 +25871,9 @@
       </w:tcPr>
     </w:tblStylePr>
   </w:style>
-  <w:style w:type="table" w:styleId="151">
+  <w:style w:type="table" w:styleId="799">
     <w:name w:val="List Table 7 Colorful - Accent 5"/>
-    <w:basedOn w:val="618"/>
+    <w:basedOn w:val="841"/>
     <w:uiPriority w:val="99"/>
     <w:pPr>
       <w:pBdr/>
@@ -25809,11 +25972,11 @@
         <w:tblBorders/>
       </w:tblPr>
       <w:tcPr>
-        <w:shd w:color="ffffff"/>
+        <w:shd w:val="clear" w:color="ffffff"/>
         <w:tcBorders>
-          <w:top w:val="none"/>
-          <w:left w:val="none"/>
-          <w:bottom w:val="none"/>
+          <w:top w:val="none" w:color="000000" w:sz="4" w:space="0"/>
+          <w:left w:val="none" w:color="000000" w:sz="4" w:space="0"/>
+          <w:bottom w:val="none" w:color="000000" w:sz="4" w:space="0"/>
           <w:right w:val="single" w:color="000000" w:themeColor="accent5" w:themeTint="9A" w:sz="4" w:space="0"/>
         </w:tcBorders>
       </w:tcPr>
@@ -25836,10 +25999,10 @@
       <w:tcPr>
         <w:shd w:val="clear" w:color="ffffff" w:themeColor="light1" w:fill="ffffff" w:themeFill="light1"/>
         <w:tcBorders>
-          <w:top w:val="none"/>
-          <w:left w:val="none"/>
+          <w:top w:val="none" w:color="000000" w:sz="4" w:space="0"/>
+          <w:left w:val="none" w:color="000000" w:sz="4" w:space="0"/>
           <w:bottom w:val="single" w:color="000000" w:themeColor="accent5" w:themeTint="9A" w:sz="4" w:space="0"/>
-          <w:right w:val="none"/>
+          <w:right w:val="none" w:color="000000" w:sz="4" w:space="0"/>
         </w:tcBorders>
       </w:tcPr>
     </w:tblStylePr>
@@ -25859,12 +26022,12 @@
         <w:tblBorders/>
       </w:tblPr>
       <w:tcPr>
-        <w:shd w:color="ffffff"/>
+        <w:shd w:val="clear" w:color="ffffff"/>
         <w:tcBorders>
-          <w:top w:val="none"/>
+          <w:top w:val="none" w:color="000000" w:sz="4" w:space="0"/>
           <w:left w:val="single" w:color="000000" w:themeColor="accent5" w:themeTint="9A" w:sz="4" w:space="0"/>
-          <w:bottom w:val="none"/>
-          <w:right w:val="none"/>
+          <w:bottom w:val="none" w:color="000000" w:sz="4" w:space="0"/>
+          <w:right w:val="none" w:color="000000" w:sz="4" w:space="0"/>
         </w:tcBorders>
       </w:tcPr>
     </w:tblStylePr>
@@ -25887,9 +26050,9 @@
         <w:shd w:val="clear" w:color="ffffff" w:themeColor="light1" w:fill="ffffff" w:themeFill="light1"/>
         <w:tcBorders>
           <w:top w:val="single" w:color="000000" w:themeColor="accent5" w:themeTint="9A" w:sz="4" w:space="0"/>
-          <w:left w:val="none"/>
-          <w:bottom w:val="none"/>
-          <w:right w:val="none"/>
+          <w:left w:val="none" w:color="000000" w:sz="4" w:space="0"/>
+          <w:bottom w:val="none" w:color="000000" w:sz="4" w:space="0"/>
+          <w:right w:val="none" w:color="000000" w:sz="4" w:space="0"/>
         </w:tcBorders>
       </w:tcPr>
     </w:tblStylePr>
@@ -25964,9 +26127,9 @@
       </w:tcPr>
     </w:tblStylePr>
   </w:style>
-  <w:style w:type="table" w:styleId="152">
+  <w:style w:type="table" w:styleId="800">
     <w:name w:val="List Table 7 Colorful - Accent 6"/>
-    <w:basedOn w:val="618"/>
+    <w:basedOn w:val="841"/>
     <w:uiPriority w:val="99"/>
     <w:pPr>
       <w:pBdr/>
@@ -26065,11 +26228,11 @@
         <w:tblBorders/>
       </w:tblPr>
       <w:tcPr>
-        <w:shd w:color="ffffff"/>
+        <w:shd w:val="clear" w:color="ffffff"/>
         <w:tcBorders>
-          <w:top w:val="none"/>
-          <w:left w:val="none"/>
-          <w:bottom w:val="none"/>
+          <w:top w:val="none" w:color="000000" w:sz="4" w:space="0"/>
+          <w:left w:val="none" w:color="000000" w:sz="4" w:space="0"/>
+          <w:bottom w:val="none" w:color="000000" w:sz="4" w:space="0"/>
           <w:right w:val="single" w:color="000000" w:themeColor="accent6" w:themeTint="98" w:sz="4" w:space="0"/>
         </w:tcBorders>
       </w:tcPr>
@@ -26092,10 +26255,10 @@
       <w:tcPr>
         <w:shd w:val="clear" w:color="ffffff" w:themeColor="light1" w:fill="ffffff" w:themeFill="light1"/>
         <w:tcBorders>
-          <w:top w:val="none"/>
-          <w:left w:val="none"/>
+          <w:top w:val="none" w:color="000000" w:sz="4" w:space="0"/>
+          <w:left w:val="none" w:color="000000" w:sz="4" w:space="0"/>
           <w:bottom w:val="single" w:color="000000" w:themeColor="accent6" w:themeTint="98" w:sz="4" w:space="0"/>
-          <w:right w:val="none"/>
+          <w:right w:val="none" w:color="000000" w:sz="4" w:space="0"/>
         </w:tcBorders>
       </w:tcPr>
     </w:tblStylePr>
@@ -26115,12 +26278,12 @@
         <w:tblBorders/>
       </w:tblPr>
       <w:tcPr>
-        <w:shd w:color="ffffff"/>
+        <w:shd w:val="clear" w:color="ffffff"/>
         <w:tcBorders>
-          <w:top w:val="none"/>
+          <w:top w:val="none" w:color="000000" w:sz="4" w:space="0"/>
           <w:left w:val="single" w:color="000000" w:themeColor="accent6" w:themeTint="98" w:sz="4" w:space="0"/>
-          <w:bottom w:val="none"/>
-          <w:right w:val="none"/>
+          <w:bottom w:val="none" w:color="000000" w:sz="4" w:space="0"/>
+          <w:right w:val="none" w:color="000000" w:sz="4" w:space="0"/>
         </w:tcBorders>
       </w:tcPr>
     </w:tblStylePr>
@@ -26143,9 +26306,9 @@
         <w:shd w:val="clear" w:color="ffffff" w:themeColor="light1" w:fill="ffffff" w:themeFill="light1"/>
         <w:tcBorders>
           <w:top w:val="single" w:color="000000" w:themeColor="accent6" w:themeTint="98" w:sz="4" w:space="0"/>
-          <w:left w:val="none"/>
-          <w:bottom w:val="none"/>
-          <w:right w:val="none"/>
+          <w:left w:val="none" w:color="000000" w:sz="4" w:space="0"/>
+          <w:bottom w:val="none" w:color="000000" w:sz="4" w:space="0"/>
+          <w:right w:val="none" w:color="000000" w:sz="4" w:space="0"/>
         </w:tcBorders>
       </w:tcPr>
     </w:tblStylePr>
@@ -26220,9 +26383,9 @@
       </w:tcPr>
     </w:tblStylePr>
   </w:style>
-  <w:style w:type="table" w:styleId="153">
+  <w:style w:type="table" w:styleId="801">
     <w:name w:val="Lined - Accent"/>
-    <w:basedOn w:val="618"/>
+    <w:basedOn w:val="841"/>
     <w:uiPriority w:val="99"/>
     <w:pPr>
       <w:pBdr/>
@@ -26457,9 +26620,9 @@
       </w:tcPr>
     </w:tblStylePr>
   </w:style>
-  <w:style w:type="table" w:styleId="154">
+  <w:style w:type="table" w:styleId="802">
     <w:name w:val="Lined - Accent 1"/>
-    <w:basedOn w:val="618"/>
+    <w:basedOn w:val="841"/>
     <w:uiPriority w:val="99"/>
     <w:pPr>
       <w:pBdr/>
@@ -26694,9 +26857,9 @@
       </w:tcPr>
     </w:tblStylePr>
   </w:style>
-  <w:style w:type="table" w:styleId="155">
+  <w:style w:type="table" w:styleId="803">
     <w:name w:val="Lined - Accent 2"/>
-    <w:basedOn w:val="618"/>
+    <w:basedOn w:val="841"/>
     <w:uiPriority w:val="99"/>
     <w:pPr>
       <w:pBdr/>
@@ -26931,9 +27094,9 @@
       </w:tcPr>
     </w:tblStylePr>
   </w:style>
-  <w:style w:type="table" w:styleId="156">
+  <w:style w:type="table" w:styleId="804">
     <w:name w:val="Lined - Accent 3"/>
-    <w:basedOn w:val="618"/>
+    <w:basedOn w:val="841"/>
     <w:uiPriority w:val="99"/>
     <w:pPr>
       <w:pBdr/>
@@ -27168,9 +27331,9 @@
       </w:tcPr>
     </w:tblStylePr>
   </w:style>
-  <w:style w:type="table" w:styleId="157">
+  <w:style w:type="table" w:styleId="805">
     <w:name w:val="Lined - Accent 4"/>
-    <w:basedOn w:val="618"/>
+    <w:basedOn w:val="841"/>
     <w:uiPriority w:val="99"/>
     <w:pPr>
       <w:pBdr/>
@@ -27405,9 +27568,9 @@
       </w:tcPr>
     </w:tblStylePr>
   </w:style>
-  <w:style w:type="table" w:styleId="158">
+  <w:style w:type="table" w:styleId="806">
     <w:name w:val="Lined - Accent 5"/>
-    <w:basedOn w:val="618"/>
+    <w:basedOn w:val="841"/>
     <w:uiPriority w:val="99"/>
     <w:pPr>
       <w:pBdr/>
@@ -27642,9 +27805,9 @@
       </w:tcPr>
     </w:tblStylePr>
   </w:style>
-  <w:style w:type="table" w:styleId="159">
+  <w:style w:type="table" w:styleId="807">
     <w:name w:val="Lined - Accent 6"/>
-    <w:basedOn w:val="618"/>
+    <w:basedOn w:val="841"/>
     <w:uiPriority w:val="99"/>
     <w:pPr>
       <w:pBdr/>
@@ -27879,9 +28042,9 @@
       </w:tcPr>
     </w:tblStylePr>
   </w:style>
-  <w:style w:type="table" w:styleId="160">
+  <w:style w:type="table" w:styleId="808">
     <w:name w:val="Bordered &amp; Lined - Accent"/>
-    <w:basedOn w:val="618"/>
+    <w:basedOn w:val="841"/>
     <w:uiPriority w:val="99"/>
     <w:pPr>
       <w:pBdr/>
@@ -28123,9 +28286,9 @@
       </w:tcPr>
     </w:tblStylePr>
   </w:style>
-  <w:style w:type="table" w:styleId="161">
+  <w:style w:type="table" w:styleId="809">
     <w:name w:val="Bordered &amp; Lined - Accent 1"/>
-    <w:basedOn w:val="618"/>
+    <w:basedOn w:val="841"/>
     <w:uiPriority w:val="99"/>
     <w:pPr>
       <w:pBdr/>
@@ -28367,9 +28530,9 @@
       </w:tcPr>
     </w:tblStylePr>
   </w:style>
-  <w:style w:type="table" w:styleId="162">
+  <w:style w:type="table" w:styleId="810">
     <w:name w:val="Bordered &amp; Lined - Accent 2"/>
-    <w:basedOn w:val="618"/>
+    <w:basedOn w:val="841"/>
     <w:uiPriority w:val="99"/>
     <w:pPr>
       <w:pBdr/>
@@ -28611,9 +28774,9 @@
       </w:tcPr>
     </w:tblStylePr>
   </w:style>
-  <w:style w:type="table" w:styleId="163">
+  <w:style w:type="table" w:styleId="811">
     <w:name w:val="Bordered &amp; Lined - Accent 3"/>
-    <w:basedOn w:val="618"/>
+    <w:basedOn w:val="841"/>
     <w:uiPriority w:val="99"/>
     <w:pPr>
       <w:pBdr/>
@@ -28855,9 +29018,9 @@
       </w:tcPr>
     </w:tblStylePr>
   </w:style>
-  <w:style w:type="table" w:styleId="164">
+  <w:style w:type="table" w:styleId="812">
     <w:name w:val="Bordered &amp; Lined - Accent 4"/>
-    <w:basedOn w:val="618"/>
+    <w:basedOn w:val="841"/>
     <w:uiPriority w:val="99"/>
     <w:pPr>
       <w:pBdr/>
@@ -29099,9 +29262,9 @@
       </w:tcPr>
     </w:tblStylePr>
   </w:style>
-  <w:style w:type="table" w:styleId="165">
+  <w:style w:type="table" w:styleId="813">
     <w:name w:val="Bordered &amp; Lined - Accent 5"/>
-    <w:basedOn w:val="618"/>
+    <w:basedOn w:val="841"/>
     <w:uiPriority w:val="99"/>
     <w:pPr>
       <w:pBdr/>
@@ -29343,9 +29506,9 @@
       </w:tcPr>
     </w:tblStylePr>
   </w:style>
-  <w:style w:type="table" w:styleId="166">
+  <w:style w:type="table" w:styleId="814">
     <w:name w:val="Bordered &amp; Lined - Accent 6"/>
-    <w:basedOn w:val="618"/>
+    <w:basedOn w:val="841"/>
     <w:uiPriority w:val="99"/>
     <w:pPr>
       <w:pBdr/>
@@ -29587,9 +29750,9 @@
       </w:tcPr>
     </w:tblStylePr>
   </w:style>
-  <w:style w:type="table" w:styleId="167">
+  <w:style w:type="table" w:styleId="815">
     <w:name w:val="Bordered"/>
-    <w:basedOn w:val="618"/>
+    <w:basedOn w:val="841"/>
     <w:uiPriority w:val="99"/>
     <w:pPr>
       <w:pBdr/>
@@ -29818,9 +29981,9 @@
       </w:tcPr>
     </w:tblStylePr>
   </w:style>
-  <w:style w:type="table" w:styleId="168">
+  <w:style w:type="table" w:styleId="816">
     <w:name w:val="Bordered - Accent 1"/>
-    <w:basedOn w:val="618"/>
+    <w:basedOn w:val="841"/>
     <w:uiPriority w:val="99"/>
     <w:pPr>
       <w:pBdr/>
@@ -30049,9 +30212,9 @@
       </w:tcPr>
     </w:tblStylePr>
   </w:style>
-  <w:style w:type="table" w:styleId="169">
+  <w:style w:type="table" w:styleId="817">
     <w:name w:val="Bordered - Accent 2"/>
-    <w:basedOn w:val="618"/>
+    <w:basedOn w:val="841"/>
     <w:uiPriority w:val="99"/>
     <w:pPr>
       <w:pBdr/>
@@ -30280,9 +30443,9 @@
       </w:tcPr>
     </w:tblStylePr>
   </w:style>
-  <w:style w:type="table" w:styleId="170">
+  <w:style w:type="table" w:styleId="818">
     <w:name w:val="Bordered - Accent 3"/>
-    <w:basedOn w:val="618"/>
+    <w:basedOn w:val="841"/>
     <w:uiPriority w:val="99"/>
     <w:pPr>
       <w:pBdr/>
@@ -30511,9 +30674,9 @@
       </w:tcPr>
     </w:tblStylePr>
   </w:style>
-  <w:style w:type="table" w:styleId="171">
+  <w:style w:type="table" w:styleId="819">
     <w:name w:val="Bordered - Accent 4"/>
-    <w:basedOn w:val="618"/>
+    <w:basedOn w:val="841"/>
     <w:uiPriority w:val="99"/>
     <w:pPr>
       <w:pBdr/>
@@ -30742,9 +30905,9 @@
       </w:tcPr>
     </w:tblStylePr>
   </w:style>
-  <w:style w:type="table" w:styleId="172">
+  <w:style w:type="table" w:styleId="820">
     <w:name w:val="Bordered - Accent 5"/>
-    <w:basedOn w:val="618"/>
+    <w:basedOn w:val="841"/>
     <w:uiPriority w:val="99"/>
     <w:pPr>
       <w:pBdr/>
@@ -30973,9 +31136,9 @@
       </w:tcPr>
     </w:tblStylePr>
   </w:style>
-  <w:style w:type="table" w:styleId="173">
+  <w:style w:type="table" w:styleId="821">
     <w:name w:val="Bordered - Accent 6"/>
-    <w:basedOn w:val="618"/>
+    <w:basedOn w:val="841"/>
     <w:uiPriority w:val="99"/>
     <w:pPr>
       <w:pBdr/>
@@ -31204,7 +31367,7 @@
       </w:tcPr>
     </w:tblStylePr>
   </w:style>
-  <w:style w:type="character" w:styleId="174">
+  <w:style w:type="character" w:styleId="822">
     <w:name w:val="Hyperlink"/>
     <w:uiPriority w:val="99"/>
     <w:unhideWhenUsed/>
@@ -31218,10 +31381,10 @@
       <w:u w:val="single"/>
     </w:rPr>
   </w:style>
-  <w:style w:type="paragraph" w:styleId="175">
+  <w:style w:type="paragraph" w:styleId="823">
     <w:name w:val="footnote text"/>
-    <w:basedOn w:val="617"/>
-    <w:link w:val="176"/>
+    <w:basedOn w:val="840"/>
+    <w:link w:val="824"/>
     <w:uiPriority w:val="99"/>
     <w:semiHidden/>
     <w:unhideWhenUsed/>
@@ -31234,9 +31397,9 @@
       <w:sz w:val="18"/>
     </w:rPr>
   </w:style>
-  <w:style w:type="character" w:styleId="176">
+  <w:style w:type="character" w:styleId="824">
     <w:name w:val="Footnote Text Char"/>
-    <w:link w:val="175"/>
+    <w:link w:val="823"/>
     <w:uiPriority w:val="99"/>
     <w:pPr>
       <w:pBdr/>
@@ -31247,9 +31410,8 @@
       <w:sz w:val="18"/>
     </w:rPr>
   </w:style>
-  <w:style w:type="character" w:styleId="177">
+  <w:style w:type="character" w:styleId="825">
     <w:name w:val="footnote reference"/>
-    <w:basedOn w:val="11"/>
     <w:uiPriority w:val="99"/>
     <w:unhideWhenUsed/>
     <w:pPr>
@@ -31261,10 +31423,10 @@
       <w:vertAlign w:val="superscript"/>
     </w:rPr>
   </w:style>
-  <w:style w:type="paragraph" w:styleId="178">
+  <w:style w:type="paragraph" w:styleId="826">
     <w:name w:val="endnote text"/>
-    <w:basedOn w:val="617"/>
-    <w:link w:val="179"/>
+    <w:basedOn w:val="840"/>
+    <w:link w:val="827"/>
     <w:uiPriority w:val="99"/>
     <w:semiHidden/>
     <w:unhideWhenUsed/>
@@ -31277,9 +31439,9 @@
       <w:sz w:val="20"/>
     </w:rPr>
   </w:style>
-  <w:style w:type="character" w:styleId="179">
+  <w:style w:type="character" w:styleId="827">
     <w:name w:val="Endnote Text Char"/>
-    <w:link w:val="178"/>
+    <w:link w:val="826"/>
     <w:uiPriority w:val="99"/>
     <w:pPr>
       <w:pBdr/>
@@ -31290,9 +31452,8 @@
       <w:sz w:val="20"/>
     </w:rPr>
   </w:style>
-  <w:style w:type="character" w:styleId="180">
+  <w:style w:type="character" w:styleId="828">
     <w:name w:val="endnote reference"/>
-    <w:basedOn w:val="11"/>
     <w:uiPriority w:val="99"/>
     <w:semiHidden/>
     <w:unhideWhenUsed/>
@@ -31305,10 +31466,10 @@
       <w:vertAlign w:val="superscript"/>
     </w:rPr>
   </w:style>
-  <w:style w:type="paragraph" w:styleId="181">
+  <w:style w:type="paragraph" w:styleId="829">
     <w:name w:val="toc 1"/>
-    <w:basedOn w:val="617"/>
-    <w:next w:val="617"/>
+    <w:basedOn w:val="840"/>
+    <w:next w:val="840"/>
     <w:uiPriority w:val="39"/>
     <w:unhideWhenUsed/>
     <w:pPr>
@@ -31317,10 +31478,10 @@
       <w:ind w:right="0" w:firstLine="0" w:left="0"/>
     </w:pPr>
   </w:style>
-  <w:style w:type="paragraph" w:styleId="182">
+  <w:style w:type="paragraph" w:styleId="830">
     <w:name w:val="toc 2"/>
-    <w:basedOn w:val="617"/>
-    <w:next w:val="617"/>
+    <w:basedOn w:val="840"/>
+    <w:next w:val="840"/>
     <w:uiPriority w:val="39"/>
     <w:unhideWhenUsed/>
     <w:pPr>
@@ -31329,10 +31490,10 @@
       <w:ind w:right="0" w:firstLine="0" w:left="283"/>
     </w:pPr>
   </w:style>
-  <w:style w:type="paragraph" w:styleId="183">
+  <w:style w:type="paragraph" w:styleId="831">
     <w:name w:val="toc 3"/>
-    <w:basedOn w:val="617"/>
-    <w:next w:val="617"/>
+    <w:basedOn w:val="840"/>
+    <w:next w:val="840"/>
     <w:uiPriority w:val="39"/>
     <w:unhideWhenUsed/>
     <w:pPr>
@@ -31341,10 +31502,10 @@
       <w:ind w:right="0" w:firstLine="0" w:left="567"/>
     </w:pPr>
   </w:style>
-  <w:style w:type="paragraph" w:styleId="184">
+  <w:style w:type="paragraph" w:styleId="832">
     <w:name w:val="toc 4"/>
-    <w:basedOn w:val="617"/>
-    <w:next w:val="617"/>
+    <w:basedOn w:val="840"/>
+    <w:next w:val="840"/>
     <w:uiPriority w:val="39"/>
     <w:unhideWhenUsed/>
     <w:pPr>
@@ -31353,10 +31514,10 @@
       <w:ind w:right="0" w:firstLine="0" w:left="850"/>
     </w:pPr>
   </w:style>
-  <w:style w:type="paragraph" w:styleId="185">
+  <w:style w:type="paragraph" w:styleId="833">
     <w:name w:val="toc 5"/>
-    <w:basedOn w:val="617"/>
-    <w:next w:val="617"/>
+    <w:basedOn w:val="840"/>
+    <w:next w:val="840"/>
     <w:uiPriority w:val="39"/>
     <w:unhideWhenUsed/>
     <w:pPr>
@@ -31365,10 +31526,10 @@
       <w:ind w:right="0" w:firstLine="0" w:left="1134"/>
     </w:pPr>
   </w:style>
-  <w:style w:type="paragraph" w:styleId="186">
+  <w:style w:type="paragraph" w:styleId="834">
     <w:name w:val="toc 6"/>
-    <w:basedOn w:val="617"/>
-    <w:next w:val="617"/>
+    <w:basedOn w:val="840"/>
+    <w:next w:val="840"/>
     <w:uiPriority w:val="39"/>
     <w:unhideWhenUsed/>
     <w:pPr>
@@ -31377,10 +31538,10 @@
       <w:ind w:right="0" w:firstLine="0" w:left="1417"/>
     </w:pPr>
   </w:style>
-  <w:style w:type="paragraph" w:styleId="187">
+  <w:style w:type="paragraph" w:styleId="835">
     <w:name w:val="toc 7"/>
-    <w:basedOn w:val="617"/>
-    <w:next w:val="617"/>
+    <w:basedOn w:val="840"/>
+    <w:next w:val="840"/>
     <w:uiPriority w:val="39"/>
     <w:unhideWhenUsed/>
     <w:pPr>
@@ -31389,10 +31550,10 @@
       <w:ind w:right="0" w:firstLine="0" w:left="1701"/>
     </w:pPr>
   </w:style>
-  <w:style w:type="paragraph" w:styleId="188">
+  <w:style w:type="paragraph" w:styleId="836">
     <w:name w:val="toc 8"/>
-    <w:basedOn w:val="617"/>
-    <w:next w:val="617"/>
+    <w:basedOn w:val="840"/>
+    <w:next w:val="840"/>
     <w:uiPriority w:val="39"/>
     <w:unhideWhenUsed/>
     <w:pPr>
@@ -31401,10 +31562,10 @@
       <w:ind w:right="0" w:firstLine="0" w:left="1984"/>
     </w:pPr>
   </w:style>
-  <w:style w:type="paragraph" w:styleId="189">
+  <w:style w:type="paragraph" w:styleId="837">
     <w:name w:val="toc 9"/>
-    <w:basedOn w:val="617"/>
-    <w:next w:val="617"/>
+    <w:basedOn w:val="840"/>
+    <w:next w:val="840"/>
     <w:uiPriority w:val="39"/>
     <w:unhideWhenUsed/>
     <w:pPr>
@@ -31413,7 +31574,7 @@
       <w:ind w:right="0" w:firstLine="0" w:left="2268"/>
     </w:pPr>
   </w:style>
-  <w:style w:type="paragraph" w:styleId="190">
+  <w:style w:type="paragraph" w:styleId="838">
     <w:name w:val="TOC Heading"/>
     <w:uiPriority w:val="39"/>
     <w:unhideWhenUsed/>
@@ -31423,10 +31584,10 @@
       <w:ind/>
     </w:pPr>
   </w:style>
-  <w:style w:type="paragraph" w:styleId="191">
+  <w:style w:type="paragraph" w:styleId="839">
     <w:name w:val="table of figures"/>
-    <w:basedOn w:val="617"/>
-    <w:next w:val="617"/>
+    <w:basedOn w:val="840"/>
+    <w:next w:val="840"/>
     <w:uiPriority w:val="99"/>
     <w:unhideWhenUsed/>
     <w:pPr>
@@ -31435,7 +31596,7 @@
       <w:ind/>
     </w:pPr>
   </w:style>
-  <w:style w:type="paragraph" w:styleId="617" w:default="1">
+  <w:style w:type="paragraph" w:styleId="840" w:default="1">
     <w:name w:val="Normal"/>
     <w:qFormat/>
     <w:pPr>
@@ -31444,7 +31605,7 @@
       <w:ind/>
     </w:pPr>
   </w:style>
-  <w:style w:type="table" w:styleId="618" w:default="1">
+  <w:style w:type="table" w:styleId="841" w:default="1">
     <w:name w:val="Normal Table"/>
     <w:uiPriority w:val="99"/>
     <w:semiHidden/>
@@ -31637,7 +31798,7 @@
       </w:tcPr>
     </w:tblStylePr>
   </w:style>
-  <w:style w:type="numbering" w:styleId="619" w:default="1">
+  <w:style w:type="numbering" w:styleId="842" w:default="1">
     <w:name w:val="No List"/>
     <w:uiPriority w:val="99"/>
     <w:semiHidden/>
@@ -31648,9 +31809,9 @@
       <w:ind/>
     </w:pPr>
   </w:style>
-  <w:style w:type="paragraph" w:styleId="620">
+  <w:style w:type="paragraph" w:styleId="843">
     <w:name w:val="No Spacing"/>
-    <w:basedOn w:val="617"/>
+    <w:basedOn w:val="840"/>
     <w:uiPriority w:val="1"/>
     <w:qFormat/>
     <w:pPr>
@@ -31659,9 +31820,9 @@
       <w:ind/>
     </w:pPr>
   </w:style>
-  <w:style w:type="paragraph" w:styleId="621">
+  <w:style w:type="paragraph" w:styleId="844">
     <w:name w:val="List Paragraph"/>
-    <w:basedOn w:val="617"/>
+    <w:basedOn w:val="840"/>
     <w:uiPriority w:val="34"/>
     <w:qFormat/>
     <w:pPr>
@@ -31671,7 +31832,7 @@
       <w:contextualSpacing w:val="true"/>
     </w:pPr>
   </w:style>
-  <w:style w:type="character" w:styleId="626" w:default="1">
+  <w:style w:type="character" w:styleId="845" w:default="1">
     <w:name w:val="Default Paragraph Font"/>
     <w:uiPriority w:val="1"/>
     <w:semiHidden/>

</xml_diff>